<commit_message>
generate trainer und segler
</commit_message>
<xml_diff>
--- a/Protokoll.docx
+++ b/Protokoll.docx
@@ -4997,21 +4997,7 @@
                 <w:rStyle w:val="Hyperlink"/>
                 <w:noProof/>
               </w:rPr>
-              <w:t>Erstellen eines git Repo</w:t>
-            </w:r>
-            <w:r>
-              <w:rPr>
-                <w:rStyle w:val="Hyperlink"/>
-                <w:noProof/>
-              </w:rPr>
-              <w:t>s</w:t>
-            </w:r>
-            <w:r>
-              <w:rPr>
-                <w:rStyle w:val="Hyperlink"/>
-                <w:noProof/>
-              </w:rPr>
-              <w:t>itorys</w:t>
+              <w:t>Erstellen eines git Repositorys</w:t>
             </w:r>
             <w:r>
               <w:rPr>
@@ -5390,23 +5376,15 @@
         <w:pStyle w:val="StandardWeb"/>
       </w:pPr>
       <w:r>
-        <w:t xml:space="preserve">Für Segler und Trainer sind Name (NAME) und Geburtsdatum (GEBURTSDATUM) bekannt. Sie werden beide identifiziert </w:t>
-      </w:r>
-      <w:proofErr w:type="spellStart"/>
-      <w:r>
-        <w:t>duch</w:t>
-      </w:r>
-      <w:proofErr w:type="spellEnd"/>
-      <w:r>
-        <w:t xml:space="preserve"> eine eindeutige Nummer (KEY). Mindestens zwei Segler, maximal jedoch vier Segler bilden eine Mannschaft. Für jede Mannschaft </w:t>
-      </w:r>
-      <w:proofErr w:type="gramStart"/>
-      <w:r>
-        <w:t>wird</w:t>
-      </w:r>
-      <w:proofErr w:type="gramEnd"/>
-      <w:r>
-        <w:t xml:space="preserve"> ein eindeutiger Name (NAME) und eine Altersklasse (AKLASSE) gespeichert. Jede Mannschaft wird genau von einem Trainer betreut. Ein Trainer kann jedoch mehrere Mannschaften betreuen.</w:t>
+        <w:t>Für Segler und Trainer sind Name (NAME) und Geburtsdatum (GEBURTSDATUM) bekannt. Sie werden beide identifiziert du</w:t>
+      </w:r>
+      <w:r>
+        <w:t>r</w:t>
+      </w:r>
+      <w:bookmarkStart w:id="3" w:name="_GoBack"/>
+      <w:bookmarkEnd w:id="3"/>
+      <w:r>
+        <w:t>ch eine eindeutige Nummer (KEY). Mindestens zwei Segler, maximal jedoch vier Segler bilden eine Mannschaft. Für jede Mannschaft wird ein eindeutiger Name (NAME) und eine Altersklasse (AKLASSE) gespeichert. Jede Mannschaft wird genau von einem Trainer betreut. Ein Trainer kann jedoch mehrere Mannschaften betreuen.</w:t>
       </w:r>
     </w:p>
     <w:p>
@@ -5414,15 +5392,7 @@
         <w:pStyle w:val="StandardWeb"/>
       </w:pPr>
       <w:r>
-        <w:t xml:space="preserve">Jeder Mannschaft sind Boote zugewiesen. Ein Boot kann mehreren Mannschaften zugewiesen sein. Ein Boot wird eindeutig durch eine Nummer (ID) identifiziert. </w:t>
-      </w:r>
-      <w:proofErr w:type="spellStart"/>
-      <w:r>
-        <w:t>Weiters</w:t>
-      </w:r>
-      <w:proofErr w:type="spellEnd"/>
-      <w:r>
-        <w:t xml:space="preserve"> sind zu jedem Boot ein Name (NAME), die Anzahl der Personen (PERSONEN) und der Tiefgang (TIEFGANG) bekannt. Es gibt Tourenboote und Sportboote. Tourenboote haben zusätzlich eine Bootsklasse (BOOTSKLASSE) und Sportboote haben zusätzlich eine Segelfläche (SEGELFLAECHE) gespeichert. Es ist außerdem bekannt welche Mannschaften mit welchen Sportbooten an welchen Regatten mit welcher Startnummer (STARTNR) teilgenommen haben.</w:t>
+        <w:t>Jeder Mannschaft sind Boote zugewiesen. Ein Boot kann mehreren Mannschaften zugewiesen sein. Ein Boot wird eindeutig durch eine Nummer (ID) identifiziert. Weiters sind zu jedem Boot ein Name (NAME), die Anzahl der Personen (PERSONEN) und der Tiefgang (TIEFGANG) bekannt. Es gibt Tourenboote und Sportboote. Tourenboote haben zusätzlich eine Bootsklasse (BOOTSKLASSE) und Sportboote haben zusätzlich eine Segelfläche (SEGELFLAECHE) gespeichert. Es ist außerdem bekannt welche Mannschaften mit welchen Sportbooten an welchen Regatten mit welcher Startnummer (STARTNR) teilgenommen haben.</w:t>
       </w:r>
     </w:p>
     <w:p>
@@ -5430,15 +5400,13 @@
         <w:pStyle w:val="StandardWeb"/>
       </w:pPr>
       <w:r>
-        <w:t xml:space="preserve">Eine Regatta wird eindeutig identifiziert durch ihren Namen (NAME) und durch das Jahr (JAHR), in dem sie stattgefunden hat. Das Land (LAND) ist außerdem noch bekannt. Jede Regatta besteht aus mindestens drei jedoch maximal fünf Wettfahrten. Wettfahrten werden durch die zugehörige Regatta und das Datum (DATUM) identifiziert, außerdem wird die Länge (LAENGE) der Strecke gespeichert. Mannschaften können bei jeder </w:t>
-      </w:r>
-      <w:proofErr w:type="spellStart"/>
-      <w:r>
-        <w:t>Wettfahrent</w:t>
-      </w:r>
-      <w:proofErr w:type="spellEnd"/>
-      <w:r>
-        <w:t xml:space="preserve"> Punkte (PUNKTE) erzielen.</w:t>
+        <w:t>Eine Regatta wird eindeutig identifiziert durch ihren Namen (NAME) und durch das Jahr (JAHR), in dem sie stattgefunden hat. Das Land (LAND) ist außerdem noch bekannt. Jede Regatta besteht aus mindestens drei jedoch maximal fünf Wettfahrten. Wettfahrten werden durch die zugehörige Regatta und das Datum (DATUM) identifiziert, außerdem wird die Länge (LAENGE) der Strecke gespeichert. Mannscha</w:t>
+      </w:r>
+      <w:r>
+        <w:t>ften können bei jeder Wettfahr</w:t>
+      </w:r>
+      <w:r>
+        <w:t>t Punkte (PUNKTE) erzielen.</w:t>
       </w:r>
       <w:r>
         <w:br/>
@@ -5457,12 +5425,12 @@
           <w:numId w:val="3"/>
         </w:numPr>
       </w:pPr>
-      <w:bookmarkStart w:id="3" w:name="_Toc413355102"/>
+      <w:bookmarkStart w:id="4" w:name="_Toc413355102"/>
       <w:r>
         <w:lastRenderedPageBreak/>
         <w:t>ER – Diagramm</w:t>
       </w:r>
-      <w:bookmarkEnd w:id="3"/>
+      <w:bookmarkEnd w:id="4"/>
     </w:p>
     <w:p>
       <w:r>
@@ -5521,18 +5489,13 @@
           <w:numId w:val="3"/>
         </w:numPr>
       </w:pPr>
-      <w:bookmarkStart w:id="4" w:name="Relationenmodell"/>
-      <w:bookmarkStart w:id="5" w:name="_Toc413355103"/>
-      <w:bookmarkEnd w:id="4"/>
-      <w:r>
-        <w:t xml:space="preserve">Das </w:t>
-      </w:r>
-      <w:proofErr w:type="spellStart"/>
-      <w:r>
-        <w:t>Relationenmodell</w:t>
-      </w:r>
+      <w:bookmarkStart w:id="5" w:name="Relationenmodell"/>
+      <w:bookmarkStart w:id="6" w:name="_Toc413355103"/>
       <w:bookmarkEnd w:id="5"/>
-      <w:proofErr w:type="spellEnd"/>
+      <w:r>
+        <w:t>Das Relationenmodell</w:t>
+      </w:r>
+      <w:bookmarkEnd w:id="6"/>
     </w:p>
     <w:p>
       <w:pPr>
@@ -5544,7 +5507,6 @@
         </w:rPr>
         <w:t>Person(</w:t>
       </w:r>
-      <w:proofErr w:type="spellStart"/>
       <w:r>
         <w:rPr>
           <w:rStyle w:val="HTMLSchreibmaschine"/>
@@ -5552,40 +5514,11 @@
         </w:rPr>
         <w:t>key</w:t>
       </w:r>
-      <w:proofErr w:type="spellEnd"/>
       <w:r>
         <w:rPr>
           <w:rStyle w:val="HTMLSchreibmaschine"/>
         </w:rPr>
-        <w:t xml:space="preserve">, </w:t>
-      </w:r>
-      <w:proofErr w:type="spellStart"/>
-      <w:r>
-        <w:rPr>
-          <w:rStyle w:val="HTMLSchreibmaschine"/>
-        </w:rPr>
-        <w:t>name</w:t>
-      </w:r>
-      <w:proofErr w:type="spellEnd"/>
-      <w:r>
-        <w:rPr>
-          <w:rStyle w:val="HTMLSchreibmaschine"/>
-        </w:rPr>
-        <w:t xml:space="preserve">, </w:t>
-      </w:r>
-      <w:proofErr w:type="spellStart"/>
-      <w:r>
-        <w:rPr>
-          <w:rStyle w:val="HTMLSchreibmaschine"/>
-        </w:rPr>
-        <w:t>geburtsdatum</w:t>
-      </w:r>
-      <w:proofErr w:type="spellEnd"/>
-      <w:r>
-        <w:rPr>
-          <w:rStyle w:val="HTMLSchreibmaschine"/>
-        </w:rPr>
-        <w:t xml:space="preserve">) </w:t>
+        <w:t xml:space="preserve">, name, geburtsdatum) </w:t>
       </w:r>
       <w:r>
         <w:rPr>
@@ -5601,31 +5534,13 @@
         </w:rPr>
         <w:t>Segler(</w:t>
       </w:r>
-      <w:proofErr w:type="spellStart"/>
       <w:r>
         <w:rPr>
           <w:rStyle w:val="HTMLSchreibmaschine"/>
           <w:u w:val="single"/>
         </w:rPr>
-        <w:t>key</w:t>
-      </w:r>
-      <w:proofErr w:type="spellEnd"/>
-      <w:r>
-        <w:rPr>
-          <w:rStyle w:val="HTMLSchreibmaschine"/>
-          <w:u w:val="single"/>
-        </w:rPr>
-        <w:t xml:space="preserve">: </w:t>
-      </w:r>
-      <w:proofErr w:type="spellStart"/>
-      <w:r>
-        <w:rPr>
-          <w:rStyle w:val="HTMLSchreibmaschine"/>
-          <w:u w:val="single"/>
-        </w:rPr>
-        <w:t>Person.key</w:t>
-      </w:r>
-      <w:proofErr w:type="spellEnd"/>
+        <w:t>key: Person.key</w:t>
+      </w:r>
       <w:r>
         <w:rPr>
           <w:rStyle w:val="HTMLSchreibmaschine"/>
@@ -5646,31 +5561,13 @@
         </w:rPr>
         <w:t>Trainer(</w:t>
       </w:r>
-      <w:proofErr w:type="spellStart"/>
       <w:r>
         <w:rPr>
           <w:rStyle w:val="HTMLSchreibmaschine"/>
           <w:u w:val="single"/>
         </w:rPr>
-        <w:t>key</w:t>
-      </w:r>
-      <w:proofErr w:type="spellEnd"/>
-      <w:r>
-        <w:rPr>
-          <w:rStyle w:val="HTMLSchreibmaschine"/>
-          <w:u w:val="single"/>
-        </w:rPr>
-        <w:t xml:space="preserve">: </w:t>
-      </w:r>
-      <w:proofErr w:type="spellStart"/>
-      <w:r>
-        <w:rPr>
-          <w:rStyle w:val="HTMLSchreibmaschine"/>
-          <w:u w:val="single"/>
-        </w:rPr>
-        <w:t>Person.key</w:t>
-      </w:r>
-      <w:proofErr w:type="spellEnd"/>
+        <w:t>key: Person.key</w:t>
+      </w:r>
       <w:r>
         <w:rPr>
           <w:rStyle w:val="HTMLSchreibmaschine"/>
@@ -5688,7 +5585,6 @@
         </w:rPr>
         <w:t>Boot(</w:t>
       </w:r>
-      <w:proofErr w:type="spellStart"/>
       <w:r>
         <w:rPr>
           <w:rStyle w:val="HTMLSchreibmaschine"/>
@@ -5696,54 +5592,11 @@
         </w:rPr>
         <w:t>id</w:t>
       </w:r>
-      <w:proofErr w:type="spellEnd"/>
       <w:r>
         <w:rPr>
           <w:rStyle w:val="HTMLSchreibmaschine"/>
         </w:rPr>
-        <w:t xml:space="preserve">, </w:t>
-      </w:r>
-      <w:proofErr w:type="spellStart"/>
-      <w:r>
-        <w:rPr>
-          <w:rStyle w:val="HTMLSchreibmaschine"/>
-        </w:rPr>
-        <w:t>name</w:t>
-      </w:r>
-      <w:proofErr w:type="spellEnd"/>
-      <w:r>
-        <w:rPr>
-          <w:rStyle w:val="HTMLSchreibmaschine"/>
-        </w:rPr>
-        <w:t xml:space="preserve">, </w:t>
-      </w:r>
-      <w:proofErr w:type="spellStart"/>
-      <w:r>
-        <w:rPr>
-          <w:rStyle w:val="HTMLSchreibmaschine"/>
-        </w:rPr>
-        <w:t>personen</w:t>
-      </w:r>
-      <w:proofErr w:type="spellEnd"/>
-      <w:r>
-        <w:rPr>
-          <w:rStyle w:val="HTMLSchreibmaschine"/>
-        </w:rPr>
-        <w:t xml:space="preserve">, </w:t>
-      </w:r>
-      <w:proofErr w:type="spellStart"/>
-      <w:r>
-        <w:rPr>
-          <w:rStyle w:val="HTMLSchreibmaschine"/>
-        </w:rPr>
-        <w:t>tiefgang</w:t>
-      </w:r>
-      <w:proofErr w:type="spellEnd"/>
-      <w:r>
-        <w:rPr>
-          <w:rStyle w:val="HTMLSchreibmaschine"/>
-        </w:rPr>
-        <w:t xml:space="preserve">) </w:t>
+        <w:t xml:space="preserve">, name, personen, tiefgang) </w:t>
       </w:r>
       <w:r>
         <w:rPr>
@@ -5759,41 +5612,18 @@
         </w:rPr>
         <w:t>Tourenboot(</w:t>
       </w:r>
-      <w:proofErr w:type="spellStart"/>
       <w:r>
         <w:rPr>
           <w:rStyle w:val="HTMLSchreibmaschine"/>
           <w:u w:val="single"/>
         </w:rPr>
-        <w:t>id</w:t>
-      </w:r>
-      <w:proofErr w:type="spellEnd"/>
-      <w:r>
-        <w:rPr>
-          <w:rStyle w:val="HTMLSchreibmaschine"/>
-          <w:u w:val="single"/>
-        </w:rPr>
-        <w:t>: Boot.id</w:t>
+        <w:t>id: Boot.id</w:t>
       </w:r>
       <w:r>
         <w:rPr>
           <w:rStyle w:val="HTMLSchreibmaschine"/>
         </w:rPr>
-        <w:t xml:space="preserve">, </w:t>
-      </w:r>
-      <w:proofErr w:type="spellStart"/>
-      <w:r>
-        <w:rPr>
-          <w:rStyle w:val="HTMLSchreibmaschine"/>
-        </w:rPr>
-        <w:t>bootsklasse</w:t>
-      </w:r>
-      <w:proofErr w:type="spellEnd"/>
-      <w:r>
-        <w:rPr>
-          <w:rStyle w:val="HTMLSchreibmaschine"/>
-        </w:rPr>
-        <w:t xml:space="preserve">) </w:t>
+        <w:t xml:space="preserve">, bootsklasse) </w:t>
       </w:r>
       <w:r>
         <w:rPr>
@@ -5809,41 +5639,18 @@
         </w:rPr>
         <w:t>Sportboot(</w:t>
       </w:r>
-      <w:proofErr w:type="spellStart"/>
       <w:r>
         <w:rPr>
           <w:rStyle w:val="HTMLSchreibmaschine"/>
           <w:u w:val="single"/>
         </w:rPr>
-        <w:t>id</w:t>
-      </w:r>
-      <w:proofErr w:type="spellEnd"/>
-      <w:r>
-        <w:rPr>
-          <w:rStyle w:val="HTMLSchreibmaschine"/>
-          <w:u w:val="single"/>
-        </w:rPr>
-        <w:t>: Boot.id</w:t>
+        <w:t>id: Boot.id</w:t>
       </w:r>
       <w:r>
         <w:rPr>
           <w:rStyle w:val="HTMLSchreibmaschine"/>
         </w:rPr>
-        <w:t xml:space="preserve">, </w:t>
-      </w:r>
-      <w:proofErr w:type="spellStart"/>
-      <w:r>
-        <w:rPr>
-          <w:rStyle w:val="HTMLSchreibmaschine"/>
-        </w:rPr>
-        <w:t>segelflaeche</w:t>
-      </w:r>
-      <w:proofErr w:type="spellEnd"/>
-      <w:r>
-        <w:rPr>
-          <w:rStyle w:val="HTMLSchreibmaschine"/>
-        </w:rPr>
-        <w:t xml:space="preserve">) </w:t>
+        <w:t xml:space="preserve">, segelflaeche) </w:t>
       </w:r>
     </w:p>
     <w:p>
@@ -5856,7 +5663,6 @@
         </w:rPr>
         <w:t>Mannschaft(</w:t>
       </w:r>
-      <w:proofErr w:type="spellStart"/>
       <w:r>
         <w:rPr>
           <w:rStyle w:val="HTMLSchreibmaschine"/>
@@ -5864,54 +5670,11 @@
         </w:rPr>
         <w:t>name</w:t>
       </w:r>
-      <w:proofErr w:type="spellEnd"/>
       <w:r>
         <w:rPr>
           <w:rStyle w:val="HTMLSchreibmaschine"/>
         </w:rPr>
-        <w:t xml:space="preserve">, </w:t>
-      </w:r>
-      <w:proofErr w:type="spellStart"/>
-      <w:r>
-        <w:rPr>
-          <w:rStyle w:val="HTMLSchreibmaschine"/>
-        </w:rPr>
-        <w:t>aklasse</w:t>
-      </w:r>
-      <w:proofErr w:type="spellEnd"/>
-      <w:r>
-        <w:rPr>
-          <w:rStyle w:val="HTMLSchreibmaschine"/>
-        </w:rPr>
-        <w:t xml:space="preserve">, </w:t>
-      </w:r>
-      <w:proofErr w:type="spellStart"/>
-      <w:r>
-        <w:rPr>
-          <w:rStyle w:val="HTMLSchreibmaschine"/>
-        </w:rPr>
-        <w:t>key</w:t>
-      </w:r>
-      <w:proofErr w:type="spellEnd"/>
-      <w:r>
-        <w:rPr>
-          <w:rStyle w:val="HTMLSchreibmaschine"/>
-        </w:rPr>
-        <w:t xml:space="preserve">: </w:t>
-      </w:r>
-      <w:proofErr w:type="spellStart"/>
-      <w:r>
-        <w:rPr>
-          <w:rStyle w:val="HTMLSchreibmaschine"/>
-        </w:rPr>
-        <w:t>Trainer.key</w:t>
-      </w:r>
-      <w:proofErr w:type="spellEnd"/>
-      <w:r>
-        <w:rPr>
-          <w:rStyle w:val="HTMLSchreibmaschine"/>
-        </w:rPr>
-        <w:t xml:space="preserve">) </w:t>
+        <w:t xml:space="preserve">, aklasse, key: Trainer.key) </w:t>
       </w:r>
     </w:p>
     <w:p>
@@ -5924,50 +5687,18 @@
         </w:rPr>
         <w:t>Regatta(</w:t>
       </w:r>
-      <w:proofErr w:type="spellStart"/>
       <w:r>
         <w:rPr>
           <w:rStyle w:val="HTMLSchreibmaschine"/>
           <w:u w:val="single"/>
         </w:rPr>
-        <w:t>name</w:t>
-      </w:r>
-      <w:proofErr w:type="spellEnd"/>
-      <w:r>
-        <w:rPr>
-          <w:rStyle w:val="HTMLSchreibmaschine"/>
-          <w:u w:val="single"/>
-        </w:rPr>
-        <w:t xml:space="preserve">, </w:t>
-      </w:r>
-      <w:proofErr w:type="spellStart"/>
-      <w:r>
-        <w:rPr>
-          <w:rStyle w:val="HTMLSchreibmaschine"/>
-          <w:u w:val="single"/>
-        </w:rPr>
-        <w:t>jahr</w:t>
-      </w:r>
-      <w:proofErr w:type="spellEnd"/>
+        <w:t>name, jahr</w:t>
+      </w:r>
       <w:r>
         <w:rPr>
           <w:rStyle w:val="HTMLSchreibmaschine"/>
         </w:rPr>
-        <w:t xml:space="preserve">, </w:t>
-      </w:r>
-      <w:proofErr w:type="spellStart"/>
-      <w:r>
-        <w:rPr>
-          <w:rStyle w:val="HTMLSchreibmaschine"/>
-        </w:rPr>
-        <w:t>land</w:t>
-      </w:r>
-      <w:proofErr w:type="spellEnd"/>
-      <w:r>
-        <w:rPr>
-          <w:rStyle w:val="HTMLSchreibmaschine"/>
-        </w:rPr>
-        <w:t xml:space="preserve">) </w:t>
+        <w:t xml:space="preserve">, land) </w:t>
       </w:r>
       <w:r>
         <w:rPr>
@@ -5983,82 +5714,18 @@
         </w:rPr>
         <w:t>Wettfahrt(</w:t>
       </w:r>
-      <w:proofErr w:type="spellStart"/>
       <w:r>
         <w:rPr>
           <w:rStyle w:val="HTMLSchreibmaschine"/>
           <w:u w:val="single"/>
         </w:rPr>
-        <w:t>name</w:t>
-      </w:r>
-      <w:proofErr w:type="spellEnd"/>
-      <w:r>
-        <w:rPr>
-          <w:rStyle w:val="HTMLSchreibmaschine"/>
-          <w:u w:val="single"/>
-        </w:rPr>
-        <w:t xml:space="preserve">: Regatta.name, </w:t>
-      </w:r>
-      <w:proofErr w:type="spellStart"/>
-      <w:r>
-        <w:rPr>
-          <w:rStyle w:val="HTMLSchreibmaschine"/>
-          <w:u w:val="single"/>
-        </w:rPr>
-        <w:t>jahr</w:t>
-      </w:r>
-      <w:proofErr w:type="spellEnd"/>
-      <w:r>
-        <w:rPr>
-          <w:rStyle w:val="HTMLSchreibmaschine"/>
-          <w:u w:val="single"/>
-        </w:rPr>
-        <w:t xml:space="preserve">: </w:t>
-      </w:r>
-      <w:proofErr w:type="spellStart"/>
-      <w:r>
-        <w:rPr>
-          <w:rStyle w:val="HTMLSchreibmaschine"/>
-          <w:u w:val="single"/>
-        </w:rPr>
-        <w:t>Regatta.jahr</w:t>
-      </w:r>
-      <w:proofErr w:type="spellEnd"/>
-      <w:r>
-        <w:rPr>
-          <w:rStyle w:val="HTMLSchreibmaschine"/>
-          <w:u w:val="single"/>
-        </w:rPr>
-        <w:t xml:space="preserve">, </w:t>
-      </w:r>
-      <w:proofErr w:type="spellStart"/>
-      <w:r>
-        <w:rPr>
-          <w:rStyle w:val="HTMLSchreibmaschine"/>
-          <w:u w:val="single"/>
-        </w:rPr>
-        <w:t>datum</w:t>
-      </w:r>
-      <w:proofErr w:type="spellEnd"/>
+        <w:t>name: Regatta.name, jahr: Regatta.jahr, datum</w:t>
+      </w:r>
       <w:r>
         <w:rPr>
           <w:rStyle w:val="HTMLSchreibmaschine"/>
         </w:rPr>
-        <w:t xml:space="preserve">, </w:t>
-      </w:r>
-      <w:proofErr w:type="spellStart"/>
-      <w:r>
-        <w:rPr>
-          <w:rStyle w:val="HTMLSchreibmaschine"/>
-        </w:rPr>
-        <w:t>laenge</w:t>
-      </w:r>
-      <w:proofErr w:type="spellEnd"/>
-      <w:r>
-        <w:rPr>
-          <w:rStyle w:val="HTMLSchreibmaschine"/>
-        </w:rPr>
-        <w:t xml:space="preserve">) </w:t>
+        <w:t xml:space="preserve">, laenge) </w:t>
       </w:r>
     </w:p>
     <w:p>
@@ -6071,53 +5738,12 @@
         </w:rPr>
         <w:t>bildet(</w:t>
       </w:r>
-      <w:proofErr w:type="spellStart"/>
       <w:r>
         <w:rPr>
           <w:rStyle w:val="HTMLSchreibmaschine"/>
           <w:u w:val="single"/>
         </w:rPr>
-        <w:t>key</w:t>
-      </w:r>
-      <w:proofErr w:type="spellEnd"/>
-      <w:r>
-        <w:rPr>
-          <w:rStyle w:val="HTMLSchreibmaschine"/>
-          <w:u w:val="single"/>
-        </w:rPr>
-        <w:t xml:space="preserve">: </w:t>
-      </w:r>
-      <w:proofErr w:type="spellStart"/>
-      <w:r>
-        <w:rPr>
-          <w:rStyle w:val="HTMLSchreibmaschine"/>
-          <w:u w:val="single"/>
-        </w:rPr>
-        <w:t>Segler.key</w:t>
-      </w:r>
-      <w:proofErr w:type="spellEnd"/>
-      <w:r>
-        <w:rPr>
-          <w:rStyle w:val="HTMLSchreibmaschine"/>
-          <w:u w:val="single"/>
-        </w:rPr>
-        <w:t xml:space="preserve">, </w:t>
-      </w:r>
-      <w:proofErr w:type="spellStart"/>
-      <w:r>
-        <w:rPr>
-          <w:rStyle w:val="HTMLSchreibmaschine"/>
-          <w:u w:val="single"/>
-        </w:rPr>
-        <w:t>name</w:t>
-      </w:r>
-      <w:proofErr w:type="spellEnd"/>
-      <w:r>
-        <w:rPr>
-          <w:rStyle w:val="HTMLSchreibmaschine"/>
-          <w:u w:val="single"/>
-        </w:rPr>
-        <w:t>: Mannschaft.name</w:t>
+        <w:t>key: Segler.key, name: Mannschaft.name</w:t>
       </w:r>
       <w:r>
         <w:rPr>
@@ -6139,37 +5765,12 @@
         </w:rPr>
         <w:t>zugewiesen(</w:t>
       </w:r>
-      <w:proofErr w:type="spellStart"/>
       <w:r>
         <w:rPr>
           <w:rStyle w:val="HTMLSchreibmaschine"/>
           <w:u w:val="single"/>
         </w:rPr>
-        <w:t>id</w:t>
-      </w:r>
-      <w:proofErr w:type="spellEnd"/>
-      <w:r>
-        <w:rPr>
-          <w:rStyle w:val="HTMLSchreibmaschine"/>
-          <w:u w:val="single"/>
-        </w:rPr>
-        <w:t xml:space="preserve">: Boot.id, </w:t>
-      </w:r>
-      <w:proofErr w:type="spellStart"/>
-      <w:r>
-        <w:rPr>
-          <w:rStyle w:val="HTMLSchreibmaschine"/>
-          <w:u w:val="single"/>
-        </w:rPr>
-        <w:t>name</w:t>
-      </w:r>
-      <w:proofErr w:type="spellEnd"/>
-      <w:r>
-        <w:rPr>
-          <w:rStyle w:val="HTMLSchreibmaschine"/>
-          <w:u w:val="single"/>
-        </w:rPr>
-        <w:t>: Mannschaft.name</w:t>
+        <w:t>id: Boot.id, name: Mannschaft.name</w:t>
       </w:r>
       <w:r>
         <w:rPr>
@@ -6185,119 +5786,24 @@
         </w:rPr>
         <w:br/>
       </w:r>
-      <w:proofErr w:type="spellStart"/>
       <w:r>
         <w:rPr>
           <w:rStyle w:val="HTMLSchreibmaschine"/>
         </w:rPr>
-        <w:t>nimmt_teil</w:t>
-      </w:r>
-      <w:proofErr w:type="spellEnd"/>
-      <w:r>
-        <w:rPr>
-          <w:rStyle w:val="HTMLSchreibmaschine"/>
-        </w:rPr>
-        <w:t>(</w:t>
-      </w:r>
-      <w:proofErr w:type="spellStart"/>
+        <w:t>nimmt_teil(</w:t>
+      </w:r>
       <w:r>
         <w:rPr>
           <w:rStyle w:val="HTMLSchreibmaschine"/>
           <w:u w:val="single"/>
         </w:rPr>
-        <w:t>mname</w:t>
-      </w:r>
-      <w:proofErr w:type="spellEnd"/>
-      <w:r>
-        <w:rPr>
-          <w:rStyle w:val="HTMLSchreibmaschine"/>
-          <w:u w:val="single"/>
-        </w:rPr>
-        <w:t xml:space="preserve">: Mannschaft.name, </w:t>
-      </w:r>
-      <w:proofErr w:type="spellStart"/>
-      <w:r>
-        <w:rPr>
-          <w:rStyle w:val="HTMLSchreibmaschine"/>
-          <w:u w:val="single"/>
-        </w:rPr>
-        <w:t>rname</w:t>
-      </w:r>
-      <w:proofErr w:type="spellEnd"/>
-      <w:r>
-        <w:rPr>
-          <w:rStyle w:val="HTMLSchreibmaschine"/>
-          <w:u w:val="single"/>
-        </w:rPr>
-        <w:t xml:space="preserve">: Regatta.name, </w:t>
-      </w:r>
-      <w:proofErr w:type="spellStart"/>
-      <w:r>
-        <w:rPr>
-          <w:rStyle w:val="HTMLSchreibmaschine"/>
-          <w:u w:val="single"/>
-        </w:rPr>
-        <w:t>rjahr</w:t>
-      </w:r>
-      <w:proofErr w:type="spellEnd"/>
-      <w:r>
-        <w:rPr>
-          <w:rStyle w:val="HTMLSchreibmaschine"/>
-          <w:u w:val="single"/>
-        </w:rPr>
-        <w:t xml:space="preserve">: </w:t>
-      </w:r>
-      <w:proofErr w:type="spellStart"/>
-      <w:r>
-        <w:rPr>
-          <w:rStyle w:val="HTMLSchreibmaschine"/>
-          <w:u w:val="single"/>
-        </w:rPr>
-        <w:t>Regatta.jahr</w:t>
-      </w:r>
-      <w:proofErr w:type="spellEnd"/>
-      <w:r>
-        <w:rPr>
-          <w:rStyle w:val="HTMLSchreibmaschine"/>
-          <w:u w:val="single"/>
-        </w:rPr>
-        <w:t xml:space="preserve">, </w:t>
-      </w:r>
-      <w:proofErr w:type="spellStart"/>
-      <w:r>
-        <w:rPr>
-          <w:rStyle w:val="HTMLSchreibmaschine"/>
-          <w:u w:val="single"/>
-        </w:rPr>
-        <w:t>sportboot</w:t>
-      </w:r>
-      <w:proofErr w:type="spellEnd"/>
-      <w:r>
-        <w:rPr>
-          <w:rStyle w:val="HTMLSchreibmaschine"/>
-          <w:u w:val="single"/>
-        </w:rPr>
-        <w:t>: Sportboot.id</w:t>
+        <w:t>mname: Mannschaft.name, rname: Regatta.name, rjahr: Regatta.jahr, sportboot: Sportboot.id</w:t>
       </w:r>
       <w:r>
         <w:rPr>
           <w:rStyle w:val="HTMLSchreibmaschine"/>
         </w:rPr>
-        <w:t xml:space="preserve">, </w:t>
-      </w:r>
-      <w:proofErr w:type="spellStart"/>
-      <w:r>
-        <w:rPr>
-          <w:rStyle w:val="HTMLSchreibmaschine"/>
-        </w:rPr>
-        <w:t>startnr</w:t>
-      </w:r>
-      <w:proofErr w:type="spellEnd"/>
-      <w:r>
-        <w:rPr>
-          <w:rStyle w:val="HTMLSchreibmaschine"/>
-        </w:rPr>
-        <w:t xml:space="preserve">) </w:t>
+        <w:t xml:space="preserve">, startnr) </w:t>
       </w:r>
       <w:r>
         <w:rPr>
@@ -6313,95 +5819,13 @@
         </w:rPr>
         <w:t>erzielt(</w:t>
       </w:r>
-      <w:proofErr w:type="spellStart"/>
       <w:r>
         <w:rPr>
           <w:rStyle w:val="HTMLSchreibmaschine"/>
           <w:u w:val="single"/>
         </w:rPr>
-        <w:t>mname</w:t>
-      </w:r>
-      <w:proofErr w:type="spellEnd"/>
-      <w:r>
-        <w:rPr>
-          <w:rStyle w:val="HTMLSchreibmaschine"/>
-          <w:u w:val="single"/>
-        </w:rPr>
-        <w:t xml:space="preserve">: Mannschaft.name, </w:t>
-      </w:r>
-      <w:proofErr w:type="spellStart"/>
-      <w:r>
-        <w:rPr>
-          <w:rStyle w:val="HTMLSchreibmaschine"/>
-          <w:u w:val="single"/>
-        </w:rPr>
-        <w:t>wname</w:t>
-      </w:r>
-      <w:proofErr w:type="spellEnd"/>
-      <w:r>
-        <w:rPr>
-          <w:rStyle w:val="HTMLSchreibmaschine"/>
-          <w:u w:val="single"/>
-        </w:rPr>
-        <w:t xml:space="preserve">: Wettfahrt.name, </w:t>
-      </w:r>
-      <w:proofErr w:type="spellStart"/>
-      <w:r>
-        <w:rPr>
-          <w:rStyle w:val="HTMLSchreibmaschine"/>
-          <w:u w:val="single"/>
-        </w:rPr>
-        <w:t>wjahr</w:t>
-      </w:r>
-      <w:proofErr w:type="spellEnd"/>
-      <w:r>
-        <w:rPr>
-          <w:rStyle w:val="HTMLSchreibmaschine"/>
-          <w:u w:val="single"/>
-        </w:rPr>
-        <w:t xml:space="preserve">: </w:t>
-      </w:r>
-      <w:proofErr w:type="spellStart"/>
-      <w:r>
-        <w:rPr>
-          <w:rStyle w:val="HTMLSchreibmaschine"/>
-          <w:u w:val="single"/>
-        </w:rPr>
-        <w:t>Wettfahrt.jahr</w:t>
-      </w:r>
-      <w:proofErr w:type="spellEnd"/>
-      <w:r>
-        <w:rPr>
-          <w:rStyle w:val="HTMLSchreibmaschine"/>
-          <w:u w:val="single"/>
-        </w:rPr>
-        <w:t xml:space="preserve">, </w:t>
-      </w:r>
-      <w:proofErr w:type="spellStart"/>
-      <w:r>
-        <w:rPr>
-          <w:rStyle w:val="HTMLSchreibmaschine"/>
-          <w:u w:val="single"/>
-        </w:rPr>
-        <w:t>wdatum</w:t>
-      </w:r>
-      <w:proofErr w:type="spellEnd"/>
-      <w:r>
-        <w:rPr>
-          <w:rStyle w:val="HTMLSchreibmaschine"/>
-          <w:u w:val="single"/>
-        </w:rPr>
-        <w:t xml:space="preserve">: </w:t>
-      </w:r>
-      <w:proofErr w:type="spellStart"/>
-      <w:r>
-        <w:rPr>
-          <w:rStyle w:val="HTMLSchreibmaschine"/>
-          <w:u w:val="single"/>
-        </w:rPr>
-        <w:t>Wettfahrt.datum</w:t>
-      </w:r>
-      <w:proofErr w:type="spellEnd"/>
+        <w:t>mname: Mannschaft.name, wname: Wettfahrt.name, wjahr: Wettfahrt.jahr, wdatum: Wettfahrt.datum</w:t>
+      </w:r>
       <w:r>
         <w:rPr>
           <w:rStyle w:val="HTMLSchreibmaschine"/>
@@ -6424,14 +5848,14 @@
           <w:numId w:val="3"/>
         </w:numPr>
       </w:pPr>
-      <w:bookmarkStart w:id="6" w:name="Anfragen"/>
-      <w:bookmarkStart w:id="7" w:name="_Toc413355104"/>
-      <w:bookmarkEnd w:id="6"/>
+      <w:bookmarkStart w:id="7" w:name="Anfragen"/>
+      <w:bookmarkStart w:id="8" w:name="_Toc413355104"/>
+      <w:bookmarkEnd w:id="7"/>
       <w:r>
         <w:lastRenderedPageBreak/>
         <w:t>Die SQL-Anfragen</w:t>
       </w:r>
-      <w:bookmarkEnd w:id="7"/>
+      <w:bookmarkEnd w:id="8"/>
     </w:p>
     <w:p>
       <w:pPr>
@@ -6547,23 +5971,7 @@
         <w:spacing w:before="100" w:beforeAutospacing="1" w:after="100" w:afterAutospacing="1" w:line="240" w:lineRule="auto"/>
       </w:pPr>
       <w:r>
-        <w:t xml:space="preserve">Geben Sie für alle Mannschaften aus, an </w:t>
-      </w:r>
-      <w:proofErr w:type="spellStart"/>
-      <w:r>
-        <w:t>wievielen</w:t>
-      </w:r>
-      <w:proofErr w:type="spellEnd"/>
-      <w:r>
-        <w:t xml:space="preserve"> Regatten sie bereits teilgenommen haben und </w:t>
-      </w:r>
-      <w:proofErr w:type="spellStart"/>
-      <w:r>
-        <w:t>wieviele</w:t>
-      </w:r>
-      <w:proofErr w:type="spellEnd"/>
-      <w:r>
-        <w:t xml:space="preserve"> Punkte sie dort erzielt haben. </w:t>
+        <w:t xml:space="preserve">Geben Sie für alle Mannschaften aus, an wievielen Regatten sie bereits teilgenommen haben und wieviele Punkte sie dort erzielt haben. </w:t>
       </w:r>
     </w:p>
     <w:p>
@@ -6575,15 +5983,7 @@
         <w:spacing w:before="100" w:beforeAutospacing="1" w:after="100" w:afterAutospacing="1" w:line="240" w:lineRule="auto"/>
       </w:pPr>
       <w:r>
-        <w:t xml:space="preserve">Welches Land bietet die längste </w:t>
-      </w:r>
-      <w:proofErr w:type="spellStart"/>
-      <w:r>
-        <w:t>Wettfahrtsstrecke</w:t>
-      </w:r>
-      <w:proofErr w:type="spellEnd"/>
-      <w:r>
-        <w:t xml:space="preserve"> und hat zusätzlich nicht die kürzeste? </w:t>
+        <w:t xml:space="preserve">Welches Land bietet die längste Wettfahrtsstrecke und hat zusätzlich nicht die kürzeste? </w:t>
       </w:r>
     </w:p>
     <w:p>
@@ -6595,15 +5995,7 @@
         <w:spacing w:before="100" w:beforeAutospacing="1" w:after="100" w:afterAutospacing="1" w:line="240" w:lineRule="auto"/>
       </w:pPr>
       <w:r>
-        <w:t xml:space="preserve">Wie heißt der Trainer, der die </w:t>
-      </w:r>
-      <w:proofErr w:type="spellStart"/>
-      <w:r>
-        <w:t>Manschaft</w:t>
-      </w:r>
-      <w:proofErr w:type="spellEnd"/>
-      <w:r>
-        <w:t xml:space="preserve"> mit den meisten Punkten trainiert hat? </w:t>
+        <w:t xml:space="preserve">Wie heißt der Trainer, der die Manschaft mit den meisten Punkten trainiert hat? </w:t>
       </w:r>
     </w:p>
     <w:p>
@@ -6615,23 +6007,7 @@
         <w:spacing w:before="100" w:beforeAutospacing="1" w:after="100" w:afterAutospacing="1" w:line="240" w:lineRule="auto"/>
       </w:pPr>
       <w:r>
-        <w:t xml:space="preserve">Geben Sie für JEDE Mannschaft aus, </w:t>
-      </w:r>
-      <w:proofErr w:type="spellStart"/>
-      <w:r>
-        <w:t>wieviele</w:t>
-      </w:r>
-      <w:proofErr w:type="spellEnd"/>
-      <w:r>
-        <w:t xml:space="preserve"> Punkte Sie bei der 'Bodenseeregatta' in '</w:t>
-      </w:r>
-      <w:proofErr w:type="spellStart"/>
-      <w:r>
-        <w:t>Oesterreich</w:t>
-      </w:r>
-      <w:proofErr w:type="spellEnd"/>
-      <w:r>
-        <w:t xml:space="preserve">' erzielt haben. </w:t>
+        <w:t xml:space="preserve">Geben Sie für JEDE Mannschaft aus, wieviele Punkte Sie bei der 'Bodenseeregatta' in 'Oesterreich' erzielt haben. </w:t>
       </w:r>
     </w:p>
     <w:p>
@@ -6674,28 +6050,20 @@
           <w:numId w:val="3"/>
         </w:numPr>
       </w:pPr>
-      <w:bookmarkStart w:id="8" w:name="Java_JDBC"/>
-      <w:bookmarkStart w:id="9" w:name="_Toc413355105"/>
-      <w:bookmarkEnd w:id="8"/>
+      <w:bookmarkStart w:id="9" w:name="Java_JDBC"/>
+      <w:bookmarkStart w:id="10" w:name="_Toc413355105"/>
+      <w:bookmarkEnd w:id="9"/>
       <w:r>
         <w:t>Java und JDBC</w:t>
       </w:r>
-      <w:bookmarkEnd w:id="9"/>
+      <w:bookmarkEnd w:id="10"/>
     </w:p>
     <w:p>
       <w:pPr>
         <w:pStyle w:val="StandardWeb"/>
       </w:pPr>
       <w:r>
-        <w:t xml:space="preserve">Schreiben Sie einen Java Client, der eine JDBC-Verbindung zur Datenbank herstellt und AUTOCOMMIT ausschaltet. Realisieren Sie eine GUI, die einfache CRUD-Befehle auf die Boote des Vereins implementiert (keine explizite SQL-Eingabe). Verwenden Sie dabei auf jeden Fall eine </w:t>
-      </w:r>
-      <w:proofErr w:type="spellStart"/>
-      <w:r>
-        <w:t>JTable</w:t>
-      </w:r>
-      <w:proofErr w:type="spellEnd"/>
-      <w:r>
-        <w:t>, die auch eine grafische Veränderung der Datensätze erlauben soll.</w:t>
+        <w:t>Schreiben Sie einen Java Client, der eine JDBC-Verbindung zur Datenbank herstellt und AUTOCOMMIT ausschaltet. Realisieren Sie eine GUI, die einfache CRUD-Befehle auf die Boote des Vereins implementiert (keine explizite SQL-Eingabe). Verwenden Sie dabei auf jeden Fall eine JTable, die auch eine grafische Veränderung der Datensätze erlauben soll.</w:t>
       </w:r>
     </w:p>
     <w:p>
@@ -6730,96 +6098,24 @@
           <w:numId w:val="3"/>
         </w:numPr>
       </w:pPr>
-      <w:bookmarkStart w:id="10" w:name="Abgabe"/>
-      <w:bookmarkEnd w:id="10"/>
+      <w:bookmarkStart w:id="11" w:name="Abgabe"/>
+      <w:bookmarkEnd w:id="11"/>
       <w:r>
         <w:br w:type="page"/>
       </w:r>
-      <w:bookmarkStart w:id="11" w:name="_Toc413355106"/>
+      <w:bookmarkStart w:id="12" w:name="_Toc413355106"/>
       <w:r>
         <w:lastRenderedPageBreak/>
         <w:t>Abgabe</w:t>
       </w:r>
-      <w:bookmarkEnd w:id="11"/>
+      <w:bookmarkEnd w:id="12"/>
     </w:p>
     <w:p>
       <w:pPr>
         <w:pStyle w:val="StandardWeb"/>
       </w:pPr>
       <w:r>
-        <w:t xml:space="preserve">Die Abgabe ist am 20. März 2015 um 08:00 per </w:t>
-      </w:r>
-      <w:proofErr w:type="spellStart"/>
-      <w:r>
-        <w:t>elearning</w:t>
-      </w:r>
-      <w:proofErr w:type="spellEnd"/>
-      <w:r>
-        <w:t xml:space="preserve"> zu tätigen. Es wird ein Protokoll (Metaregeln), die SQL-Files (</w:t>
-      </w:r>
-      <w:proofErr w:type="spellStart"/>
-      <w:r>
-        <w:t>drop.sql</w:t>
-      </w:r>
-      <w:proofErr w:type="spellEnd"/>
-      <w:r>
-        <w:t xml:space="preserve">, </w:t>
-      </w:r>
-      <w:proofErr w:type="spellStart"/>
-      <w:r>
-        <w:t>create.sql</w:t>
-      </w:r>
-      <w:proofErr w:type="spellEnd"/>
-      <w:r>
-        <w:t xml:space="preserve">, </w:t>
-      </w:r>
-      <w:proofErr w:type="spellStart"/>
-      <w:r>
-        <w:t>start.sql</w:t>
-      </w:r>
-      <w:proofErr w:type="spellEnd"/>
-      <w:r>
-        <w:t xml:space="preserve">, </w:t>
-      </w:r>
-      <w:proofErr w:type="spellStart"/>
-      <w:r>
-        <w:t>insert.sql</w:t>
-      </w:r>
-      <w:proofErr w:type="spellEnd"/>
-      <w:r>
-        <w:t xml:space="preserve">, </w:t>
-      </w:r>
-      <w:proofErr w:type="spellStart"/>
-      <w:r>
-        <w:t>insert</w:t>
-      </w:r>
-      <w:proofErr w:type="spellEnd"/>
-      <w:r>
-        <w:t>-*.</w:t>
-      </w:r>
-      <w:proofErr w:type="spellStart"/>
-      <w:r>
-        <w:t>sql</w:t>
-      </w:r>
-      <w:proofErr w:type="spellEnd"/>
-      <w:r>
-        <w:t xml:space="preserve">, </w:t>
-      </w:r>
-      <w:proofErr w:type="spellStart"/>
-      <w:r>
-        <w:t>queries.sql</w:t>
-      </w:r>
-      <w:proofErr w:type="spellEnd"/>
-      <w:r>
-        <w:t xml:space="preserve">) in einem eigenen Verzeichnis. Dies alles wird in einem ausführbaren JAR-Archiv erwartet. Die Abgabe wird mit einem Prüfungsgespräch validiert, wobei auf eine eigenständige Lösung geachtet wird - kopierte Lösungen führen zu einer negativen Benotung! Quellen sollen somit auf den theoretischen Background und auf die Manuals beschränkt sein. Teile von bestehendem JDBC-Code aus dem Internet und vorgefertigte SQL-Abfragen dürfen somit nicht verwendet werden. Im Zweifelsfall ist es notwendig die Lehrkräfte um Freigabe von Quellen zu bitten. Das Beispiel soll für eine </w:t>
-      </w:r>
-      <w:proofErr w:type="spellStart"/>
-      <w:r>
-        <w:t>Postgresql</w:t>
-      </w:r>
-      <w:proofErr w:type="spellEnd"/>
-      <w:r>
-        <w:t xml:space="preserve"> 9.4 Umgebung implementiert werden.</w:t>
+        <w:t>Die Abgabe ist am 20. März 2015 um 08:00 per elearning zu tätigen. Es wird ein Protokoll (Metaregeln), die SQL-Files (drop.sql, create.sql, start.sql, insert.sql, insert-*.sql, queries.sql) in einem eigenen Verzeichnis. Dies alles wird in einem ausführbaren JAR-Archiv erwartet. Die Abgabe wird mit einem Prüfungsgespräch validiert, wobei auf eine eigenständige Lösung geachtet wird - kopierte Lösungen führen zu einer negativen Benotung! Quellen sollen somit auf den theoretischen Background und auf die Manuals beschränkt sein. Teile von bestehendem JDBC-Code aus dem Internet und vorgefertigte SQL-Abfragen dürfen somit nicht verwendet werden. Im Zweifelsfall ist es notwendig die Lehrkräfte um Freigabe von Quellen zu bitten. Das Beispiel soll für eine Postgresql 9.4 Umgebung implementiert werden.</w:t>
       </w:r>
     </w:p>
     <w:p>
@@ -6827,15 +6123,7 @@
         <w:pStyle w:val="StandardWeb"/>
       </w:pPr>
       <w:r>
-        <w:t>Die Inserts sollen mindestens 10.000 Einträge enthalten. Es bleibt Ihnen überlassen, ob Sie einen selbstgeschriebenen Generator oder ein externes Tool verwenden möchten. Auf jeden Fall muss Ihre Vorgehensweise gut dokumentiert und nachvollziehbar sein. Die Daten sollen so nahe wie möglich der Wirklichkeit entsprechen, um entsprechende Testfälle und Performancetests auf der Datenbank starten zu können (Person1</w:t>
-      </w:r>
-      <w:proofErr w:type="gramStart"/>
-      <w:r>
-        <w:t>..</w:t>
-      </w:r>
-      <w:proofErr w:type="gramEnd"/>
-      <w:r>
-        <w:t>10000 sind somit keine erwünschten Datensätze).</w:t>
+        <w:t>Die Inserts sollen mindestens 10.000 Einträge enthalten. Es bleibt Ihnen überlassen, ob Sie einen selbstgeschriebenen Generator oder ein externes Tool verwenden möchten. Auf jeden Fall muss Ihre Vorgehensweise gut dokumentiert und nachvollziehbar sein. Die Daten sollen so nahe wie möglich der Wirklichkeit entsprechen, um entsprechende Testfälle und Performancetests auf der Datenbank starten zu können (Person1..10000 sind somit keine erwünschten Datensätze).</w:t>
       </w:r>
     </w:p>
     <w:p>
@@ -6843,23 +6131,7 @@
         <w:pStyle w:val="StandardWeb"/>
       </w:pPr>
       <w:r>
-        <w:t xml:space="preserve">Bei Problemen mit dem Create-Script und den Inserts kann ein </w:t>
-      </w:r>
-      <w:proofErr w:type="spellStart"/>
-      <w:r>
-        <w:t>Example</w:t>
-      </w:r>
-      <w:proofErr w:type="spellEnd"/>
-      <w:r>
-        <w:t xml:space="preserve">-Set bei den Lehrenden angefordert werden. Dies muss aber für jeden Kandidaten einzeln geschehen! Anfragen bitte immer per </w:t>
-      </w:r>
-      <w:proofErr w:type="spellStart"/>
-      <w:r>
-        <w:t>eMail</w:t>
-      </w:r>
-      <w:proofErr w:type="spellEnd"/>
-      <w:r>
-        <w:t xml:space="preserve"> an BEIDE Lehrer.</w:t>
+        <w:t>Bei Problemen mit dem Create-Script und den Inserts kann ein Example-Set bei den Lehrenden angefordert werden. Dies muss aber für jeden Kandidaten einzeln geschehen! Anfragen bitte immer per eMail an BEIDE Lehrer.</w:t>
       </w:r>
       <w:r>
         <w:br/>
@@ -6875,15 +6147,7 @@
         <w:pStyle w:val="StandardWeb"/>
       </w:pPr>
       <w:r>
-        <w:t xml:space="preserve">(c) Markus </w:t>
-      </w:r>
-      <w:proofErr w:type="spellStart"/>
-      <w:r>
-        <w:t>Pichlmair</w:t>
-      </w:r>
-      <w:proofErr w:type="spellEnd"/>
-      <w:r>
-        <w:t>; adaptiert bei Michael Borko und Erhard List</w:t>
+        <w:t>(c) Markus Pichlmair; adaptiert bei Michael Borko und Erhard List</w:t>
       </w:r>
     </w:p>
     <w:p>
@@ -6903,7 +6167,7 @@
       <w:pPr>
         <w:pStyle w:val="berschrift1"/>
       </w:pPr>
-      <w:bookmarkStart w:id="12" w:name="_Toc413355107"/>
+      <w:bookmarkStart w:id="13" w:name="_Toc413355107"/>
       <w:r>
         <w:lastRenderedPageBreak/>
         <w:t>Aufwandsabschätzung</w:t>
@@ -6911,7 +6175,7 @@
       <w:r>
         <w:t xml:space="preserve"> &amp; Zeitaufzeichnung</w:t>
       </w:r>
-      <w:bookmarkEnd w:id="12"/>
+      <w:bookmarkEnd w:id="13"/>
     </w:p>
     <w:p>
       <w:r>
@@ -6922,12 +6186,12 @@
       <w:pPr>
         <w:pStyle w:val="berschrift1"/>
       </w:pPr>
-      <w:bookmarkStart w:id="13" w:name="_Toc413355108"/>
+      <w:bookmarkStart w:id="14" w:name="_Toc413355108"/>
       <w:r>
         <w:lastRenderedPageBreak/>
         <w:t>Arbeitsdurchführung</w:t>
       </w:r>
-      <w:bookmarkEnd w:id="13"/>
+      <w:bookmarkEnd w:id="14"/>
     </w:p>
     <w:p>
       <w:pPr>
@@ -6937,7 +6201,7 @@
           <w:numId w:val="1"/>
         </w:numPr>
       </w:pPr>
-      <w:bookmarkStart w:id="14" w:name="_Toc413355109"/>
+      <w:bookmarkStart w:id="15" w:name="_Toc413355109"/>
       <w:r>
         <w:t>E</w:t>
       </w:r>
@@ -6950,7 +6214,7 @@
       <w:r>
         <w:t xml:space="preserve"> der Datenbank</w:t>
       </w:r>
-      <w:bookmarkEnd w:id="14"/>
+      <w:bookmarkEnd w:id="15"/>
     </w:p>
     <w:p>
       <w:r>
@@ -7116,29 +6380,20 @@
           <w:numId w:val="1"/>
         </w:numPr>
       </w:pPr>
-      <w:bookmarkStart w:id="15" w:name="_Toc413355110"/>
+      <w:bookmarkStart w:id="16" w:name="_Toc413355110"/>
       <w:r>
         <w:t xml:space="preserve">Erstellen eines </w:t>
       </w:r>
-      <w:proofErr w:type="spellStart"/>
       <w:r>
         <w:rPr>
           <w:i/>
         </w:rPr>
         <w:t>git</w:t>
       </w:r>
-      <w:proofErr w:type="spellEnd"/>
-      <w:r>
-        <w:t xml:space="preserve"> </w:t>
-      </w:r>
-      <w:bookmarkStart w:id="16" w:name="_GoBack"/>
+      <w:r>
+        <w:t xml:space="preserve"> Repositorys</w:t>
+      </w:r>
       <w:bookmarkEnd w:id="16"/>
-      <w:proofErr w:type="spellStart"/>
-      <w:r>
-        <w:t>Repositorys</w:t>
-      </w:r>
-      <w:bookmarkEnd w:id="15"/>
-      <w:proofErr w:type="spellEnd"/>
     </w:p>
     <w:p>
       <w:r>
@@ -7195,14 +6450,12 @@
       <w:r>
         <w:t xml:space="preserve">Erstellen einer </w:t>
       </w:r>
-      <w:proofErr w:type="spellStart"/>
       <w:r>
         <w:rPr>
           <w:i/>
         </w:rPr>
         <w:t>create.sql</w:t>
       </w:r>
-      <w:proofErr w:type="spellEnd"/>
       <w:r>
         <w:t xml:space="preserve"> Datei</w:t>
       </w:r>
@@ -7221,14 +6474,12 @@
       <w:r>
         <w:t xml:space="preserve">Erstellen eines </w:t>
       </w:r>
-      <w:proofErr w:type="spellStart"/>
       <w:r>
         <w:rPr>
           <w:i/>
         </w:rPr>
         <w:t>generator.php</w:t>
       </w:r>
-      <w:proofErr w:type="spellEnd"/>
       <w:r>
         <w:t xml:space="preserve"> Files</w:t>
       </w:r>
@@ -7333,7 +6584,7 @@
             <w:noProof/>
             <w:lang w:val="de-DE"/>
           </w:rPr>
-          <w:t>7</w:t>
+          <w:t>8</w:t>
         </w:r>
         <w:r>
           <w:fldChar w:fldCharType="end"/>
@@ -7399,27 +6650,14 @@
     <w:r>
       <w:tab/>
     </w:r>
-    <w:r>
-      <w:fldChar w:fldCharType="begin"/>
-    </w:r>
-    <w:r>
-      <w:instrText xml:space="preserve"> STYLEREF  "Überschrift 1"  \* MERGEFORMAT </w:instrText>
-    </w:r>
-    <w:r>
-      <w:fldChar w:fldCharType="separate"/>
-    </w:r>
-    <w:r>
-      <w:rPr>
-        <w:noProof/>
-      </w:rPr>
-      <w:t>Arbeitsdurchführung</w:t>
-    </w:r>
-    <w:r>
-      <w:rPr>
-        <w:noProof/>
-      </w:rPr>
-      <w:fldChar w:fldCharType="end"/>
-    </w:r>
+    <w:fldSimple w:instr=" STYLEREF  &quot;Überschrift 1&quot;  \* MERGEFORMAT ">
+      <w:r>
+        <w:rPr>
+          <w:noProof/>
+        </w:rPr>
+        <w:t>Quellen</w:t>
+      </w:r>
+    </w:fldSimple>
     <w:r>
       <w:tab/>
       <w:t>05.03.2015</w:t>
@@ -8461,6 +7699,7 @@
   </w:compat>
   <w:rsids>
     <w:rsidRoot w:val="00C64A95"/>
+    <w:rsid w:val="00124290"/>
     <w:rsid w:val="002946EF"/>
     <w:rsid w:val="00646017"/>
     <w:rsid w:val="007A7818"/>
@@ -9214,7 +8453,7 @@
 </file>
 
 <file path=customXml/itemProps2.xml><?xml version="1.0" encoding="utf-8"?>
-<ds:datastoreItem xmlns:ds="http://schemas.openxmlformats.org/officeDocument/2006/customXml" ds:itemID="{7F28D303-A177-41DD-9CB0-5412D0A209D1}">
+<ds:datastoreItem xmlns:ds="http://schemas.openxmlformats.org/officeDocument/2006/customXml" ds:itemID="{BFFB8B03-1F0D-4872-8367-1C473D601F35}">
   <ds:schemaRefs>
     <ds:schemaRef ds:uri="http://schemas.openxmlformats.org/officeDocument/2006/bibliography"/>
   </ds:schemaRefs>

</xml_diff>

<commit_message>
Protokollierung + sql anfragen fertig
</commit_message>
<xml_diff>
--- a/Protokoll.docx
+++ b/Protokoll.docx
@@ -6466,10 +6466,20 @@
     </w:p>
     <w:p>
       <w:r>
-        <w:t>Hierbei habe ich vom Herrn Kopec ein private Repository bekommen, da ich selbst keines habe.</w:t>
-      </w:r>
-      <w:bookmarkStart w:id="16" w:name="_GoBack"/>
-      <w:bookmarkEnd w:id="16"/>
+        <w:t xml:space="preserve">Hierbei </w:t>
+      </w:r>
+      <w:r>
+        <w:t>hat mir der Herr</w:t>
+      </w:r>
+      <w:r>
+        <w:t xml:space="preserve"> Kopec ein private Repository </w:t>
+      </w:r>
+      <w:r>
+        <w:t>zur Verfügung gestellt</w:t>
+      </w:r>
+      <w:r>
+        <w:t>, da ich selbst keines habe.</w:t>
+      </w:r>
     </w:p>
     <w:p>
       <w:pPr>
@@ -6479,7 +6489,7 @@
           <w:numId w:val="1"/>
         </w:numPr>
       </w:pPr>
-      <w:bookmarkStart w:id="17" w:name="_Toc413355111"/>
+      <w:bookmarkStart w:id="16" w:name="_Toc413355111"/>
       <w:r>
         <w:t xml:space="preserve">Erstellen einer </w:t>
       </w:r>
@@ -6492,7 +6502,7 @@
       <w:r>
         <w:t xml:space="preserve"> Datei</w:t>
       </w:r>
-      <w:bookmarkEnd w:id="17"/>
+      <w:bookmarkEnd w:id="16"/>
     </w:p>
     <w:p/>
     <w:p>
@@ -6503,42 +6513,858 @@
           <w:numId w:val="1"/>
         </w:numPr>
       </w:pPr>
-      <w:bookmarkStart w:id="18" w:name="_Toc413355112"/>
+      <w:bookmarkStart w:id="17" w:name="_Toc413355112"/>
       <w:r>
         <w:t xml:space="preserve">Erstellen eines </w:t>
       </w:r>
+      <w:bookmarkEnd w:id="17"/>
       <w:r>
         <w:rPr>
           <w:i/>
         </w:rPr>
-        <w:t>generator.php</w:t>
-      </w:r>
-      <w:r>
-        <w:t xml:space="preserve"> Files</w:t>
-      </w:r>
+        <w:t>Generators</w:t>
+      </w:r>
+    </w:p>
+    <w:p>
+      <w:r>
+        <w:rPr>
+          <w:u w:val="single"/>
+        </w:rPr>
+        <w:t>Verwendete Programmiersprache</w:t>
+      </w:r>
+      <w:r>
+        <w:t>: PHP</w:t>
+      </w:r>
+    </w:p>
+    <w:p>
+      <w:r>
+        <w:t>Einzelne Funktionen zum G</w:t>
+      </w:r>
+      <w:r>
+        <w:t>enerieren der inserts für jede einzelne Tabelle</w:t>
+      </w:r>
+      <w:r>
+        <w:t>.</w:t>
+      </w:r>
+      <w:r>
+        <w:br/>
+      </w:r>
+      <w:r>
+        <w:t>Eine Funktion, die dann alle E</w:t>
+      </w:r>
+      <w:r>
+        <w:t>inzelfunktionen ausführt.</w:t>
+      </w:r>
+    </w:p>
+    <w:p>
+      <w:r>
+        <w:br w:type="page"/>
+      </w:r>
+    </w:p>
+    <w:p>
+      <w:pPr>
+        <w:pStyle w:val="berschrift2"/>
+        <w:numPr>
+          <w:ilvl w:val="0"/>
+          <w:numId w:val="1"/>
+        </w:numPr>
+      </w:pPr>
+      <w:r>
+        <w:lastRenderedPageBreak/>
+        <w:t>Erstellen von zwei .sh Scripts</w:t>
+      </w:r>
+    </w:p>
+    <w:p>
+      <w:pPr>
+        <w:pStyle w:val="berschrift3"/>
+        <w:numPr>
+          <w:ilvl w:val="1"/>
+          <w:numId w:val="1"/>
+        </w:numPr>
+      </w:pPr>
+      <w:r>
+        <w:t>start.sh</w:t>
+      </w:r>
+    </w:p>
+    <w:p>
+      <w:pPr>
+        <w:ind w:left="1416"/>
+      </w:pPr>
+      <w:r>
+        <w:t>Ein script, das mir den Generator ausführt und mich anschließend fragt ob ich mich auf der Datenbank einloggen möchte</w:t>
+      </w:r>
+      <w:r>
+        <w:t xml:space="preserve"> (ohne </w:t>
+      </w:r>
+      <w:r>
+        <w:t>P</w:t>
+      </w:r>
+      <w:r>
+        <w:t>assworteingabe)</w:t>
+      </w:r>
+      <w:r>
+        <w:t>.</w:t>
+      </w:r>
+      <w:r>
+        <w:t>[1]</w:t>
+      </w:r>
+    </w:p>
+    <w:p>
+      <w:pPr>
+        <w:spacing w:after="0"/>
+        <w:ind w:left="1416"/>
+        <w:rPr>
+          <w:rFonts w:ascii="Courier New" w:hAnsi="Courier New" w:cs="Courier New"/>
+        </w:rPr>
+      </w:pPr>
+      <w:r>
+        <w:rPr>
+          <w:rFonts w:ascii="Courier New" w:hAnsi="Courier New" w:cs="Courier New"/>
+        </w:rPr>
+        <w:t>#!/bin/sh</w:t>
+      </w:r>
+    </w:p>
+    <w:p>
+      <w:pPr>
+        <w:spacing w:after="0"/>
+        <w:ind w:left="1416"/>
+        <w:rPr>
+          <w:rFonts w:ascii="Courier New" w:hAnsi="Courier New" w:cs="Courier New"/>
+        </w:rPr>
+      </w:pPr>
+      <w:r>
+        <w:rPr>
+          <w:rFonts w:ascii="Courier New" w:hAnsi="Courier New" w:cs="Courier New"/>
+        </w:rPr>
+        <w:t>php generator.php</w:t>
+      </w:r>
+    </w:p>
+    <w:p>
+      <w:pPr>
+        <w:spacing w:after="0"/>
+        <w:ind w:left="1416"/>
+        <w:rPr>
+          <w:rFonts w:ascii="Courier New" w:hAnsi="Courier New" w:cs="Courier New"/>
+        </w:rPr>
+      </w:pPr>
+      <w:r>
+        <w:rPr>
+          <w:rFonts w:ascii="Courier New" w:hAnsi="Courier New" w:cs="Courier New"/>
+        </w:rPr>
+        <w:t>PGPASSWORD=segel psql -U segel -h localhost segelverein &lt; start.sql</w:t>
+      </w:r>
+    </w:p>
+    <w:p>
+      <w:pPr>
+        <w:spacing w:after="0"/>
+        <w:ind w:left="1416"/>
+        <w:rPr>
+          <w:rFonts w:ascii="Courier New" w:hAnsi="Courier New" w:cs="Courier New"/>
+          <w:lang w:val="en-GB"/>
+        </w:rPr>
+      </w:pPr>
+      <w:r>
+        <w:rPr>
+          <w:rFonts w:ascii="Courier New" w:hAnsi="Courier New" w:cs="Courier New"/>
+          <w:lang w:val="en-GB"/>
+        </w:rPr>
+        <w:t>echo "Would you like to log in segelverein [y/n]?"</w:t>
+      </w:r>
+    </w:p>
+    <w:p>
+      <w:pPr>
+        <w:spacing w:after="0"/>
+        <w:ind w:left="1416"/>
+        <w:rPr>
+          <w:rFonts w:ascii="Courier New" w:hAnsi="Courier New" w:cs="Courier New"/>
+          <w:lang w:val="en-GB"/>
+        </w:rPr>
+      </w:pPr>
+      <w:r>
+        <w:rPr>
+          <w:rFonts w:ascii="Courier New" w:hAnsi="Courier New" w:cs="Courier New"/>
+          <w:lang w:val="en-GB"/>
+        </w:rPr>
+        <w:t>read ans</w:t>
+      </w:r>
+    </w:p>
+    <w:p>
+      <w:pPr>
+        <w:spacing w:after="0"/>
+        <w:ind w:left="1416"/>
+        <w:rPr>
+          <w:rFonts w:ascii="Courier New" w:hAnsi="Courier New" w:cs="Courier New"/>
+          <w:lang w:val="en-GB"/>
+        </w:rPr>
+      </w:pPr>
+      <w:r>
+        <w:rPr>
+          <w:rFonts w:ascii="Courier New" w:hAnsi="Courier New" w:cs="Courier New"/>
+          <w:lang w:val="en-GB"/>
+        </w:rPr>
+        <w:t>if [ $ans = y -o $ans = Y -o $ans = yes -o $ans = Yes -o $ans = YES ]</w:t>
+      </w:r>
+    </w:p>
+    <w:p>
+      <w:pPr>
+        <w:spacing w:after="0"/>
+        <w:ind w:left="1416"/>
+        <w:rPr>
+          <w:rFonts w:ascii="Courier New" w:hAnsi="Courier New" w:cs="Courier New"/>
+        </w:rPr>
+      </w:pPr>
+      <w:r>
+        <w:rPr>
+          <w:rFonts w:ascii="Courier New" w:hAnsi="Courier New" w:cs="Courier New"/>
+        </w:rPr>
+        <w:t>then</w:t>
+      </w:r>
+    </w:p>
+    <w:p>
+      <w:pPr>
+        <w:spacing w:after="0"/>
+        <w:ind w:left="1416"/>
+        <w:rPr>
+          <w:rFonts w:ascii="Courier New" w:hAnsi="Courier New" w:cs="Courier New"/>
+        </w:rPr>
+      </w:pPr>
+      <w:r>
+        <w:rPr>
+          <w:rFonts w:ascii="Courier New" w:hAnsi="Courier New" w:cs="Courier New"/>
+        </w:rPr>
+        <w:t>./login.sh</w:t>
+      </w:r>
+    </w:p>
+    <w:p>
+      <w:pPr>
+        <w:spacing w:after="0"/>
+        <w:ind w:left="1416"/>
+        <w:rPr>
+          <w:rFonts w:ascii="Courier New" w:hAnsi="Courier New" w:cs="Courier New"/>
+        </w:rPr>
+      </w:pPr>
+      <w:r>
+        <w:rPr>
+          <w:rFonts w:ascii="Courier New" w:hAnsi="Courier New" w:cs="Courier New"/>
+        </w:rPr>
+        <w:t>F</w:t>
+      </w:r>
+      <w:r>
+        <w:rPr>
+          <w:rFonts w:ascii="Courier New" w:hAnsi="Courier New" w:cs="Courier New"/>
+        </w:rPr>
+        <w:t>i</w:t>
+      </w:r>
+    </w:p>
+    <w:p>
+      <w:pPr>
+        <w:spacing w:after="0"/>
+        <w:ind w:left="1416"/>
+        <w:rPr>
+          <w:rFonts w:ascii="Courier New" w:hAnsi="Courier New" w:cs="Courier New"/>
+        </w:rPr>
+      </w:pPr>
+    </w:p>
+    <w:p>
+      <w:pPr>
+        <w:pStyle w:val="berschrift3"/>
+        <w:numPr>
+          <w:ilvl w:val="1"/>
+          <w:numId w:val="1"/>
+        </w:numPr>
+      </w:pPr>
+      <w:r>
+        <w:t>login.sh</w:t>
+      </w:r>
+    </w:p>
+    <w:p>
+      <w:pPr>
+        <w:ind w:left="1416"/>
+      </w:pPr>
+      <w:r>
+        <w:t>Ein Script, mit dem ich mich auf der Datenbank einloggen kann (ohne Passworteingabe)</w:t>
+      </w:r>
+      <w:r>
+        <w:t>.[1]</w:t>
+      </w:r>
+    </w:p>
+    <w:p>
+      <w:pPr>
+        <w:spacing w:after="0"/>
+        <w:ind w:left="1416"/>
+        <w:rPr>
+          <w:rFonts w:ascii="Courier New" w:hAnsi="Courier New" w:cs="Courier New"/>
+        </w:rPr>
+      </w:pPr>
+      <w:r>
+        <w:rPr>
+          <w:rFonts w:ascii="Courier New" w:hAnsi="Courier New" w:cs="Courier New"/>
+        </w:rPr>
+        <w:t>#!/bin/sh</w:t>
+      </w:r>
+    </w:p>
+    <w:p>
+      <w:pPr>
+        <w:spacing w:after="0"/>
+        <w:ind w:left="1416"/>
+        <w:rPr>
+          <w:rFonts w:ascii="Courier New" w:hAnsi="Courier New" w:cs="Courier New"/>
+        </w:rPr>
+      </w:pPr>
+      <w:r>
+        <w:rPr>
+          <w:rFonts w:ascii="Courier New" w:hAnsi="Courier New" w:cs="Courier New"/>
+        </w:rPr>
+        <w:t>PGPASSWORD=segel psql -U segel -h localhost segelverein</w:t>
+      </w:r>
+    </w:p>
+    <w:p>
+      <w:r>
+        <w:br w:type="page"/>
+      </w:r>
+      <w:bookmarkStart w:id="18" w:name="_GoBack"/>
       <w:bookmarkEnd w:id="18"/>
     </w:p>
-    <w:p/>
-    <w:p>
-      <w:r>
+    <w:p>
+      <w:pPr>
+        <w:pStyle w:val="berschrift2"/>
+        <w:numPr>
+          <w:ilvl w:val="0"/>
+          <w:numId w:val="1"/>
+        </w:numPr>
+      </w:pPr>
+      <w:r>
+        <w:lastRenderedPageBreak/>
+        <w:t>SQL-Anfragen</w:t>
+      </w:r>
+    </w:p>
+    <w:p>
+      <w:pPr>
+        <w:pStyle w:val="Listenabsatz"/>
+        <w:numPr>
+          <w:ilvl w:val="0"/>
+          <w:numId w:val="4"/>
+        </w:numPr>
+        <w:ind w:left="426"/>
+      </w:pPr>
+      <w:r>
+        <w:t>Geben Sie alle Mannschaften aus, die bei der Bodenseeregatta im Jahr 2014 teilgenommen haben. Wenn eine Mannschaft mit einem Boot mit der Segelfläche kleiner als 20 m2 teilgenommen hat, soll auch die ID des Bootes ausgegeben werden.</w:t>
+      </w:r>
+    </w:p>
+    <w:p>
+      <w:pPr>
+        <w:rPr>
+          <w:rFonts w:ascii="Courier New" w:hAnsi="Courier New" w:cs="Courier New"/>
+          <w:lang w:val="en-GB"/>
+        </w:rPr>
+      </w:pPr>
+      <w:r>
+        <w:rPr>
+          <w:rFonts w:ascii="Courier New" w:hAnsi="Courier New" w:cs="Courier New"/>
+          <w:lang w:val="en-GB"/>
+        </w:rPr>
+        <w:t>SELECT mname AS mannschaft, (SELECT id FROM sportboot WHERE segelflaeche&lt;20 AND id=sportboot) AS boot_id FROM nimmt_teil WHERE rname = 'Bodenseeregatta' AND rjahr = 2014;</w:t>
+      </w:r>
+    </w:p>
+    <w:p>
+      <w:pPr>
+        <w:pStyle w:val="Listenabsatz"/>
+        <w:numPr>
+          <w:ilvl w:val="0"/>
+          <w:numId w:val="4"/>
+        </w:numPr>
+        <w:ind w:left="426"/>
+      </w:pPr>
+      <w:r>
+        <w:t>Geben Sie den Namen und das Geburtsdatum der jüngsten Trainer aus (können auch mehrere sein).</w:t>
+      </w:r>
+    </w:p>
+    <w:p>
+      <w:pPr>
+        <w:rPr>
+          <w:rFonts w:ascii="Courier New" w:hAnsi="Courier New" w:cs="Courier New"/>
+          <w:lang w:val="en-GB"/>
+        </w:rPr>
+      </w:pPr>
+      <w:r>
+        <w:rPr>
+          <w:rFonts w:ascii="Courier New" w:hAnsi="Courier New" w:cs="Courier New"/>
+          <w:lang w:val="en-GB"/>
+        </w:rPr>
+        <w:t>SELECT name,geburtsdatum FROM person ORDER BY geburtsdatum DESC LIMIT 25;</w:t>
+      </w:r>
+    </w:p>
+    <w:p>
+      <w:pPr>
+        <w:pStyle w:val="Listenabsatz"/>
+        <w:numPr>
+          <w:ilvl w:val="0"/>
+          <w:numId w:val="4"/>
+        </w:numPr>
+        <w:ind w:left="426"/>
+      </w:pPr>
+      <w:r>
+        <w:t>Geben Sie alle Personen geordnet nach Geburtsdatum aus, die sowohl Segler als auch Trainer sind, allerdings in keiner Mannschaft dabei sind.</w:t>
+      </w:r>
+    </w:p>
+    <w:p>
+      <w:pPr>
+        <w:rPr>
+          <w:rFonts w:ascii="Courier New" w:hAnsi="Courier New" w:cs="Courier New"/>
+          <w:lang w:val="en-GB"/>
+        </w:rPr>
+      </w:pPr>
+      <w:r>
+        <w:rPr>
+          <w:rFonts w:ascii="Courier New" w:hAnsi="Courier New" w:cs="Courier New"/>
+          <w:lang w:val="en-GB"/>
+        </w:rPr>
+        <w:t>SELECT name,key,geburtsdatum FROM person natural join trainer natural join segler WHERE key NOT IN (SELECT key FROM mannschaft) AND key NOT IN (SELECT key FROM bildet) ORDER BY geburtsdatum ASC;</w:t>
+      </w:r>
+    </w:p>
+    <w:p>
+      <w:pPr>
+        <w:pStyle w:val="Listenabsatz"/>
+        <w:numPr>
+          <w:ilvl w:val="0"/>
+          <w:numId w:val="4"/>
+        </w:numPr>
+        <w:ind w:left="426"/>
+      </w:pPr>
+      <w:r>
+        <w:t>Geben Sie alle Personen geordnet nach Geburtsdatum aus, die entweder Segler oder Trainer sind, jedoch nicht beides und vermerken Sie in einer Spalte, ob es sich um einen Trainer oder einen Segler handelt.</w:t>
+      </w:r>
+    </w:p>
+    <w:p>
+      <w:pPr>
+        <w:rPr>
+          <w:rFonts w:ascii="Courier New" w:hAnsi="Courier New" w:cs="Courier New"/>
+          <w:lang w:val="en-GB"/>
+        </w:rPr>
+      </w:pPr>
+      <w:r>
+        <w:rPr>
+          <w:rFonts w:ascii="Courier New" w:hAnsi="Courier New" w:cs="Courier New"/>
+          <w:lang w:val="en-GB"/>
+        </w:rPr>
+        <w:t>SELECT *,'segler' AS funktion FROM person NATURAL JOIN segler WHERE key NOT IN (SELECT key FROM trainer) UNION SELECT *,'trainer' AS funktion FROM person NATURAL JOIN trainer WHERE key NOT IN (SELECT key FROM segler) ORDER BY geburtsdatum ASC;</w:t>
+      </w:r>
+    </w:p>
+    <w:p>
+      <w:pPr>
+        <w:pStyle w:val="Listenabsatz"/>
+        <w:numPr>
+          <w:ilvl w:val="0"/>
+          <w:numId w:val="4"/>
+        </w:numPr>
+        <w:ind w:left="426"/>
+      </w:pPr>
+      <w:r>
+        <w:t>Geben Sie die Regatten (Name und Jahr) mit den wenigsten Wettfahrten an und geben Sie auch die Anzahl aus.</w:t>
+      </w:r>
+    </w:p>
+    <w:p>
+      <w:pPr>
+        <w:rPr>
+          <w:rFonts w:ascii="Courier New" w:hAnsi="Courier New" w:cs="Courier New"/>
+          <w:lang w:val="en-GB"/>
+        </w:rPr>
+      </w:pPr>
+      <w:r>
+        <w:rPr>
+          <w:rFonts w:ascii="Courier New" w:hAnsi="Courier New" w:cs="Courier New"/>
+          <w:lang w:val="en-GB"/>
+        </w:rPr>
+        <w:t>SELECT name,jahr,COUNT(datum) AS anzahl FROM wettfahrt GROUP BY name,jahr ORDER BY anzahl ASC LIMIT 25;</w:t>
+      </w:r>
+    </w:p>
+    <w:p>
+      <w:pPr>
+        <w:pStyle w:val="Listenabsatz"/>
+        <w:numPr>
+          <w:ilvl w:val="0"/>
+          <w:numId w:val="4"/>
+        </w:numPr>
+        <w:ind w:left="426"/>
+      </w:pPr>
+      <w:r>
+        <w:t>Geben Sie die Namen jener Trainer aus, die zwei oder mehr Mannschaften betreuen.</w:t>
+      </w:r>
+    </w:p>
+    <w:p>
+      <w:pPr>
+        <w:rPr>
+          <w:rFonts w:ascii="Courier New" w:hAnsi="Courier New" w:cs="Courier New"/>
+          <w:lang w:val="en-GB"/>
+        </w:rPr>
+      </w:pPr>
+      <w:r>
+        <w:rPr>
+          <w:rFonts w:ascii="Courier New" w:hAnsi="Courier New" w:cs="Courier New"/>
+          <w:lang w:val="en-GB"/>
+        </w:rPr>
+        <w:t>SELECT name,mannschaften FROM (SELECT name, (SELECT COUNT(name) FROM mannschaft WHERE key = person.key) AS mannschaften FROM person NATURAL JOIN trainer) AS trainer where mannschaften&gt;1;</w:t>
+      </w:r>
+    </w:p>
+    <w:p>
+      <w:pPr>
+        <w:pStyle w:val="Listenabsatz"/>
+        <w:numPr>
+          <w:ilvl w:val="0"/>
+          <w:numId w:val="4"/>
+        </w:numPr>
+        <w:ind w:left="426"/>
+      </w:pPr>
+      <w:r>
+        <w:t>Welche Altersklasse ist am aktivsten (hat an den meisten Wettfahrten Punkte erzielt)?</w:t>
+      </w:r>
+    </w:p>
+    <w:p>
+      <w:pPr>
+        <w:rPr>
+          <w:rFonts w:ascii="Courier New" w:hAnsi="Courier New" w:cs="Courier New"/>
+        </w:rPr>
+      </w:pPr>
+      <w:r>
+        <w:rPr>
+          <w:rFonts w:ascii="Courier New" w:hAnsi="Courier New" w:cs="Courier New"/>
+        </w:rPr>
+        <w:t>SELECT altersklasse FROM (SELECT aklasse AS altersklasse,sum(punkte) AS punkte FROM erzielt LEFT JOIN mannschaft ON erzielt.mname=mannschaft.name GROUP BY aklasse ORDER BY punkte DESC) AS altersklassen LIMIT 1;</w:t>
+      </w:r>
+    </w:p>
+    <w:p>
+      <w:pPr>
+        <w:pStyle w:val="Listenabsatz"/>
+        <w:numPr>
+          <w:ilvl w:val="0"/>
+          <w:numId w:val="4"/>
+        </w:numPr>
+        <w:ind w:left="426"/>
+      </w:pPr>
+      <w:r>
+        <w:t>Um wieviel gehen Tourenboote durchschnittlich tiefer als Sportboote?</w:t>
+      </w:r>
+    </w:p>
+    <w:p>
+      <w:pPr>
+        <w:rPr>
+          <w:rFonts w:ascii="Courier New" w:hAnsi="Courier New" w:cs="Courier New"/>
+          <w:lang w:val="en-GB"/>
+        </w:rPr>
+      </w:pPr>
+      <w:r>
+        <w:rPr>
+          <w:rFonts w:ascii="Courier New" w:hAnsi="Courier New" w:cs="Courier New"/>
+          <w:lang w:val="en-GB"/>
+        </w:rPr>
+        <w:t>SELECT AVG(tiefgang)-(SELECT AVG(tiefgang) FROM sportboot NATURAL JOIN boot) as differenz FROM tourenboot NATURAL JOIN boot;</w:t>
+      </w:r>
+    </w:p>
+    <w:p>
+      <w:pPr>
+        <w:rPr>
+          <w:rFonts w:ascii="Courier New" w:hAnsi="Courier New" w:cs="Courier New"/>
+          <w:lang w:val="en-GB"/>
+        </w:rPr>
+      </w:pPr>
+      <w:r>
+        <w:rPr>
+          <w:rFonts w:ascii="Courier New" w:hAnsi="Courier New" w:cs="Courier New"/>
+          <w:lang w:val="en-GB"/>
+        </w:rPr>
         <w:br w:type="page"/>
       </w:r>
     </w:p>
     <w:p>
       <w:pPr>
+        <w:pStyle w:val="Listenabsatz"/>
+        <w:numPr>
+          <w:ilvl w:val="0"/>
+          <w:numId w:val="4"/>
+        </w:numPr>
+        <w:ind w:left="426"/>
+      </w:pPr>
+      <w:r>
+        <w:lastRenderedPageBreak/>
+        <w:t>Geben Sie für alle Mannschaften aus, an wievielen Regatten sie bereits teilgenommen haben und wieviele Punkte sie dort erzielt haben.</w:t>
+      </w:r>
+    </w:p>
+    <w:p>
+      <w:pPr>
+        <w:rPr>
+          <w:rFonts w:ascii="Courier New" w:hAnsi="Courier New" w:cs="Courier New"/>
+        </w:rPr>
+      </w:pPr>
+      <w:r>
+        <w:rPr>
+          <w:rFonts w:ascii="Courier New" w:hAnsi="Courier New" w:cs="Courier New"/>
+        </w:rPr>
+        <w:t>SELECT mname AS mannschaft,COUNT(mname) AS anzahl, sum(punkte) AS punkte FROM (SELECT mname,wname,sum(punkte) as punkte FROM erzielt GROUP BY mname,wname) AS teilnehmen GROUP BY mname;</w:t>
+      </w:r>
+    </w:p>
+    <w:p>
+      <w:pPr>
+        <w:pStyle w:val="Listenabsatz"/>
+        <w:numPr>
+          <w:ilvl w:val="0"/>
+          <w:numId w:val="4"/>
+        </w:numPr>
+        <w:ind w:left="426"/>
+      </w:pPr>
+      <w:r>
+        <w:t>Welches Land bietet die längste Wettfahrtsstrecke und hat zusätzlich nicht die kürzeste?</w:t>
+      </w:r>
+    </w:p>
+    <w:p>
+      <w:pPr>
+        <w:rPr>
+          <w:rFonts w:ascii="Courier New" w:hAnsi="Courier New" w:cs="Courier New"/>
+          <w:lang w:val="en-GB"/>
+        </w:rPr>
+      </w:pPr>
+      <w:r>
+        <w:rPr>
+          <w:rFonts w:ascii="Courier New" w:hAnsi="Courier New" w:cs="Courier New"/>
+          <w:lang w:val="en-GB"/>
+        </w:rPr>
+        <w:t>SELECT land FROM (SELECT land,MAX(laenge) FROM regatta NATURAL JOIN wettfahrt GROUP BY land ORDER BY max DESC) AS laengen WHERE land NOT IN (SELECT land FROM regatta NATURAL JOIN wettfahrt GROUP BY land ORDER BY MIN(laenge) ASC LIMIT 1) LIMIT 1;</w:t>
+      </w:r>
+    </w:p>
+    <w:p>
+      <w:pPr>
+        <w:pStyle w:val="Listenabsatz"/>
+        <w:numPr>
+          <w:ilvl w:val="0"/>
+          <w:numId w:val="4"/>
+        </w:numPr>
+        <w:ind w:left="426"/>
+      </w:pPr>
+      <w:r>
+        <w:t>Wie heißt der Trainer, der die Manschaft mit den meisten Punkten trainiert hat?</w:t>
+      </w:r>
+    </w:p>
+    <w:p>
+      <w:pPr>
+        <w:rPr>
+          <w:rFonts w:ascii="Courier New" w:hAnsi="Courier New" w:cs="Courier New"/>
+          <w:lang w:val="en-GB"/>
+        </w:rPr>
+      </w:pPr>
+      <w:r>
+        <w:rPr>
+          <w:rFonts w:ascii="Courier New" w:hAnsi="Courier New" w:cs="Courier New"/>
+          <w:lang w:val="en-GB"/>
+        </w:rPr>
+        <w:t>SELECT name FROM person NATURAL JOIN (SELECT key,SUM(punkte) AS punkte FROM erzielt LEFT JOIN mannschaft ON mannschaft.name=erzielt.mname GROUP BY key ORDER BY punkte DESC) AS top_trainer LIMIT 1;</w:t>
+      </w:r>
+    </w:p>
+    <w:p>
+      <w:pPr>
+        <w:pStyle w:val="Listenabsatz"/>
+        <w:numPr>
+          <w:ilvl w:val="0"/>
+          <w:numId w:val="4"/>
+        </w:numPr>
+        <w:ind w:left="426"/>
+      </w:pPr>
+      <w:r>
+        <w:t>Geben Sie für JEDE Mannschaft aus, wieviele Punkte Sie bei der 'Bodenseeregatta' in 'Oesterreich' erzielt haben.</w:t>
+      </w:r>
+    </w:p>
+    <w:p>
+      <w:pPr>
+        <w:pStyle w:val="Listenabsatz"/>
+        <w:ind w:left="426"/>
+        <w:rPr>
+          <w:sz w:val="6"/>
+        </w:rPr>
+      </w:pPr>
+    </w:p>
+    <w:p>
+      <w:pPr>
+        <w:pStyle w:val="Listenabsatz"/>
+        <w:numPr>
+          <w:ilvl w:val="1"/>
+          <w:numId w:val="4"/>
+        </w:numPr>
+      </w:pPr>
+      <w:r>
+        <w:t>--Alle die teilnehmen</w:t>
+      </w:r>
+    </w:p>
+    <w:p>
+      <w:pPr>
+        <w:rPr>
+          <w:rFonts w:ascii="Courier New" w:hAnsi="Courier New" w:cs="Courier New"/>
+          <w:lang w:val="en-GB"/>
+        </w:rPr>
+      </w:pPr>
+      <w:r>
+        <w:rPr>
+          <w:rFonts w:ascii="Courier New" w:hAnsi="Courier New" w:cs="Courier New"/>
+          <w:lang w:val="en-GB"/>
+        </w:rPr>
+        <w:t>SELECT mname as name,sum(punkte) AS punkte FROM erzielt LEFT JOIN regatta ON erzielt.wname=regatta.name WHERE wname = 'Bodenseeregatta' AND land = 'Oesterreich' GROUP BY mname;</w:t>
+      </w:r>
+    </w:p>
+    <w:p>
+      <w:pPr>
+        <w:pStyle w:val="Listenabsatz"/>
+        <w:numPr>
+          <w:ilvl w:val="1"/>
+          <w:numId w:val="4"/>
+        </w:numPr>
+      </w:pPr>
+      <w:r>
+        <w:t>--Alle</w:t>
+      </w:r>
+    </w:p>
+    <w:p>
+      <w:pPr>
+        <w:rPr>
+          <w:rFonts w:ascii="Courier New" w:hAnsi="Courier New" w:cs="Courier New"/>
+          <w:lang w:val="en-GB"/>
+        </w:rPr>
+      </w:pPr>
+      <w:r>
+        <w:rPr>
+          <w:rFonts w:ascii="Courier New" w:hAnsi="Courier New" w:cs="Courier New"/>
+          <w:lang w:val="en-GB"/>
+        </w:rPr>
+        <w:t>SELECT mname as name,sum(punkte) AS punkte FROM erzielt LEFT JOIN regatta ON erzielt.wname=regatta.name WHERE wname = 'Bodenseeregatta' AND land = 'Oesterreich' GROUP BY mname UNION SELECT name,'0' AS punkte FROM mannschaft WHERE name NOT in (SELECT mname AS punkte FROM erzielt LEFT JOIN regatta ON erzielt.wname=regatta.name WHERE wname = 'Bodenseeregatta' AND land = 'Oesterreich' GROUP BY mname) GROUP BY name;</w:t>
+      </w:r>
+    </w:p>
+    <w:p>
+      <w:pPr>
+        <w:pStyle w:val="Listenabsatz"/>
+        <w:numPr>
+          <w:ilvl w:val="0"/>
+          <w:numId w:val="4"/>
+        </w:numPr>
+        <w:ind w:left="426"/>
+      </w:pPr>
+      <w:r>
+        <w:t>Geben Sie die ID und den Namen jender Sportboote aus, die mindestens an zwei Regatten teil enommen haben, aber keiner Mannschaft zugewiesen sind.</w:t>
+      </w:r>
+    </w:p>
+    <w:p>
+      <w:pPr>
+        <w:rPr>
+          <w:rFonts w:ascii="Courier New" w:hAnsi="Courier New" w:cs="Courier New"/>
+          <w:lang w:val="en-GB"/>
+        </w:rPr>
+      </w:pPr>
+      <w:r>
+        <w:rPr>
+          <w:rFonts w:ascii="Courier New" w:hAnsi="Courier New" w:cs="Courier New"/>
+          <w:lang w:val="en-GB"/>
+        </w:rPr>
+        <w:t>SELECT id, name FROM (SELECT sportboot AS id, COUNT(sportboot) FROM nimmt_teil group by sportboot) AS teilnahmen NATURAL JOIN (SELECT id, name FROM (SELECT id, name FROM sportboot NATURAL JOIN boot WHERE id NOT IN (SELECT id FROM sportboot NATURAL JOIN zugewiesen)) AS boote) AS A;</w:t>
+      </w:r>
+    </w:p>
+    <w:p>
+      <w:pPr>
+        <w:pStyle w:val="Listenabsatz"/>
+        <w:numPr>
+          <w:ilvl w:val="0"/>
+          <w:numId w:val="4"/>
+        </w:numPr>
+        <w:ind w:left="426"/>
+      </w:pPr>
+      <w:r>
+        <w:t>Geben Sie die Regatten (Name, Jahr und Land) aus, die über die kürzeste Distanz gehen.</w:t>
+      </w:r>
+    </w:p>
+    <w:p>
+      <w:pPr>
+        <w:rPr>
+          <w:rFonts w:ascii="Courier New" w:hAnsi="Courier New" w:cs="Courier New"/>
+          <w:lang w:val="en-GB"/>
+        </w:rPr>
+      </w:pPr>
+      <w:r>
+        <w:rPr>
+          <w:rFonts w:ascii="Courier New" w:hAnsi="Courier New" w:cs="Courier New"/>
+          <w:lang w:val="en-GB"/>
+        </w:rPr>
+        <w:t>SELECT name,jahr,land,sum(laenge) AS laenge FROM wettfahrt NATURAL JOIN regatta GROUP BY name,jahr,land ORDER BY laenge ASC LIMIT 35;</w:t>
+      </w:r>
+    </w:p>
+    <w:p>
+      <w:pPr>
+        <w:rPr>
+          <w:lang w:val="en-GB"/>
+        </w:rPr>
+      </w:pPr>
+      <w:r>
+        <w:rPr>
+          <w:lang w:val="en-GB"/>
+        </w:rPr>
+        <w:br w:type="page"/>
+      </w:r>
+    </w:p>
+    <w:p>
+      <w:pPr>
+        <w:rPr>
+          <w:lang w:val="en-GB"/>
+        </w:rPr>
+      </w:pPr>
+    </w:p>
+    <w:p>
+      <w:pPr>
         <w:pStyle w:val="berschrift1"/>
+        <w:rPr>
+          <w:lang w:val="en-GB"/>
+        </w:rPr>
       </w:pPr>
       <w:bookmarkStart w:id="19" w:name="_Toc413355113"/>
       <w:r>
-        <w:lastRenderedPageBreak/>
+        <w:rPr>
+          <w:lang w:val="en-GB"/>
+        </w:rPr>
         <w:t>Quellen</w:t>
       </w:r>
       <w:bookmarkEnd w:id="19"/>
+    </w:p>
+    <w:p>
+      <w:r>
+        <w:t xml:space="preserve">[1] </w:t>
+      </w:r>
+      <w:r>
+        <w:t>D</w:t>
+      </w:r>
+      <w:r>
+        <w:t>oku über .sh Scripts</w:t>
+      </w:r>
+      <w:r>
+        <w:br/>
+      </w:r>
+      <w:hyperlink r:id="rId14" w:history="1">
+        <w:r>
+          <w:rPr>
+            <w:rStyle w:val="Hyperlink"/>
+          </w:rPr>
+          <w:t>http://www.chemie.fu-berlin.de/chemnet/general/topics/scripts_sh.html</w:t>
+        </w:r>
+      </w:hyperlink>
+      <w:r>
+        <w:rPr>
+          <w:color w:val="0563C1" w:themeColor="hyperlink"/>
+          <w:u w:val="single"/>
+        </w:rPr>
+        <w:br/>
+      </w:r>
+      <w:r>
+        <w:t>Zuletzt besucht: 18.03</w:t>
+      </w:r>
+      <w:r>
+        <w:t>.2015</w:t>
+      </w:r>
     </w:p>
     <w:p/>
     <w:sectPr>
-      <w:headerReference w:type="default" r:id="rId14"/>
-      <w:footerReference w:type="default" r:id="rId15"/>
+      <w:headerReference w:type="default" r:id="rId15"/>
+      <w:footerReference w:type="default" r:id="rId16"/>
       <w:pgSz w:w="11906" w:h="16838"/>
       <w:pgMar w:top="1417" w:right="1417" w:bottom="1134" w:left="1417" w:header="708" w:footer="708" w:gutter="0"/>
       <w:pgNumType w:start="0"/>
@@ -6683,27 +7509,14 @@
     <w:r>
       <w:tab/>
     </w:r>
-    <w:r>
-      <w:fldChar w:fldCharType="begin"/>
-    </w:r>
-    <w:r>
-      <w:instrText xml:space="preserve"> STYLEREF  "Überschrift 1"  \* MERGEFORMAT </w:instrText>
-    </w:r>
-    <w:r>
-      <w:fldChar w:fldCharType="separate"/>
-    </w:r>
-    <w:r>
-      <w:rPr>
-        <w:noProof/>
-      </w:rPr>
-      <w:t>Quellen</w:t>
-    </w:r>
-    <w:r>
-      <w:rPr>
-        <w:noProof/>
-      </w:rPr>
-      <w:fldChar w:fldCharType="end"/>
-    </w:r>
+    <w:fldSimple w:instr=" STYLEREF  &quot;Überschrift 1&quot;  \* MERGEFORMAT ">
+      <w:r>
+        <w:rPr>
+          <w:noProof/>
+        </w:rPr>
+        <w:t>Arbeitsdurchführung</w:t>
+      </w:r>
+    </w:fldSimple>
     <w:r>
       <w:tab/>
       <w:t>05.03.2015</w:t>
@@ -6999,6 +7812,92 @@
       </w:pPr>
     </w:lvl>
   </w:abstractNum>
+  <w:abstractNum w:abstractNumId="3">
+    <w:nsid w:val="5EE41F33"/>
+    <w:multiLevelType w:val="hybridMultilevel"/>
+    <w:tmpl w:val="1FA2044A"/>
+    <w:lvl w:ilvl="0" w:tplc="0C07000F">
+      <w:start w:val="1"/>
+      <w:numFmt w:val="decimal"/>
+      <w:lvlText w:val="%1."/>
+      <w:lvlJc w:val="left"/>
+      <w:pPr>
+        <w:ind w:left="720" w:hanging="360"/>
+      </w:pPr>
+    </w:lvl>
+    <w:lvl w:ilvl="1" w:tplc="0C070019">
+      <w:start w:val="1"/>
+      <w:numFmt w:val="lowerLetter"/>
+      <w:lvlText w:val="%2."/>
+      <w:lvlJc w:val="left"/>
+      <w:pPr>
+        <w:ind w:left="1440" w:hanging="360"/>
+      </w:pPr>
+    </w:lvl>
+    <w:lvl w:ilvl="2" w:tplc="0C07001B" w:tentative="1">
+      <w:start w:val="1"/>
+      <w:numFmt w:val="lowerRoman"/>
+      <w:lvlText w:val="%3."/>
+      <w:lvlJc w:val="right"/>
+      <w:pPr>
+        <w:ind w:left="2160" w:hanging="180"/>
+      </w:pPr>
+    </w:lvl>
+    <w:lvl w:ilvl="3" w:tplc="0C07000F" w:tentative="1">
+      <w:start w:val="1"/>
+      <w:numFmt w:val="decimal"/>
+      <w:lvlText w:val="%4."/>
+      <w:lvlJc w:val="left"/>
+      <w:pPr>
+        <w:ind w:left="2880" w:hanging="360"/>
+      </w:pPr>
+    </w:lvl>
+    <w:lvl w:ilvl="4" w:tplc="0C070019" w:tentative="1">
+      <w:start w:val="1"/>
+      <w:numFmt w:val="lowerLetter"/>
+      <w:lvlText w:val="%5."/>
+      <w:lvlJc w:val="left"/>
+      <w:pPr>
+        <w:ind w:left="3600" w:hanging="360"/>
+      </w:pPr>
+    </w:lvl>
+    <w:lvl w:ilvl="5" w:tplc="0C07001B" w:tentative="1">
+      <w:start w:val="1"/>
+      <w:numFmt w:val="lowerRoman"/>
+      <w:lvlText w:val="%6."/>
+      <w:lvlJc w:val="right"/>
+      <w:pPr>
+        <w:ind w:left="4320" w:hanging="180"/>
+      </w:pPr>
+    </w:lvl>
+    <w:lvl w:ilvl="6" w:tplc="0C07000F" w:tentative="1">
+      <w:start w:val="1"/>
+      <w:numFmt w:val="decimal"/>
+      <w:lvlText w:val="%7."/>
+      <w:lvlJc w:val="left"/>
+      <w:pPr>
+        <w:ind w:left="5040" w:hanging="360"/>
+      </w:pPr>
+    </w:lvl>
+    <w:lvl w:ilvl="7" w:tplc="0C070019" w:tentative="1">
+      <w:start w:val="1"/>
+      <w:numFmt w:val="lowerLetter"/>
+      <w:lvlText w:val="%8."/>
+      <w:lvlJc w:val="left"/>
+      <w:pPr>
+        <w:ind w:left="5760" w:hanging="360"/>
+      </w:pPr>
+    </w:lvl>
+    <w:lvl w:ilvl="8" w:tplc="0C07001B" w:tentative="1">
+      <w:start w:val="1"/>
+      <w:numFmt w:val="lowerRoman"/>
+      <w:lvlText w:val="%9."/>
+      <w:lvlJc w:val="right"/>
+      <w:pPr>
+        <w:ind w:left="6480" w:hanging="180"/>
+      </w:pPr>
+    </w:lvl>
+  </w:abstractNum>
   <w:num w:numId="1">
     <w:abstractNumId w:val="0"/>
   </w:num>
@@ -7007,6 +7906,9 @@
   </w:num>
   <w:num w:numId="3">
     <w:abstractNumId w:val="1"/>
+  </w:num>
+  <w:num w:numId="4">
+    <w:abstractNumId w:val="3"/>
   </w:num>
 </w:numbering>
 </file>
@@ -7448,6 +8350,28 @@
       <w:szCs w:val="26"/>
     </w:rPr>
   </w:style>
+  <w:style w:type="paragraph" w:styleId="berschrift3">
+    <w:name w:val="heading 3"/>
+    <w:basedOn w:val="Standard"/>
+    <w:next w:val="Standard"/>
+    <w:link w:val="berschrift3Zchn"/>
+    <w:uiPriority w:val="9"/>
+    <w:unhideWhenUsed/>
+    <w:qFormat/>
+    <w:rsid w:val="006D6606"/>
+    <w:pPr>
+      <w:keepNext/>
+      <w:keepLines/>
+      <w:spacing w:before="40" w:after="0"/>
+      <w:outlineLvl w:val="2"/>
+    </w:pPr>
+    <w:rPr>
+      <w:rFonts w:asciiTheme="majorHAnsi" w:eastAsiaTheme="majorEastAsia" w:hAnsiTheme="majorHAnsi" w:cstheme="majorBidi"/>
+      <w:color w:val="1F4D78" w:themeColor="accent1" w:themeShade="7F"/>
+      <w:sz w:val="24"/>
+      <w:szCs w:val="24"/>
+    </w:rPr>
+  </w:style>
   <w:style w:type="character" w:default="1" w:styleId="Absatz-Standardschriftart">
     <w:name w:val="Default Paragraph Font"/>
     <w:uiPriority w:val="1"/>
@@ -7660,6 +8584,30 @@
       <w:szCs w:val="20"/>
     </w:rPr>
   </w:style>
+  <w:style w:type="character" w:customStyle="1" w:styleId="berschrift3Zchn">
+    <w:name w:val="Überschrift 3 Zchn"/>
+    <w:basedOn w:val="Absatz-Standardschriftart"/>
+    <w:link w:val="berschrift3"/>
+    <w:uiPriority w:val="9"/>
+    <w:rsid w:val="006D6606"/>
+    <w:rPr>
+      <w:rFonts w:asciiTheme="majorHAnsi" w:eastAsiaTheme="majorEastAsia" w:hAnsiTheme="majorHAnsi" w:cstheme="majorBidi"/>
+      <w:color w:val="1F4D78" w:themeColor="accent1" w:themeShade="7F"/>
+      <w:sz w:val="24"/>
+      <w:szCs w:val="24"/>
+    </w:rPr>
+  </w:style>
+  <w:style w:type="paragraph" w:styleId="Listenabsatz">
+    <w:name w:val="List Paragraph"/>
+    <w:basedOn w:val="Standard"/>
+    <w:uiPriority w:val="34"/>
+    <w:qFormat/>
+    <w:rsid w:val="00B617D1"/>
+    <w:pPr>
+      <w:ind w:left="720"/>
+      <w:contextualSpacing/>
+    </w:pPr>
+  </w:style>
 </w:styles>
 </file>
 
@@ -7750,8 +8698,11 @@
     <w:rsid w:val="004D05FE"/>
     <w:rsid w:val="00646017"/>
     <w:rsid w:val="007A7818"/>
+    <w:rsid w:val="008A3300"/>
+    <w:rsid w:val="009E5A99"/>
     <w:rsid w:val="00C64A95"/>
     <w:rsid w:val="00DF5CA9"/>
+    <w:rsid w:val="00FA4966"/>
   </w:rsids>
   <m:mathPr>
     <m:mathFont m:val="Cambria Math"/>
@@ -8500,7 +9451,7 @@
 </file>
 
 <file path=customXml/itemProps2.xml><?xml version="1.0" encoding="utf-8"?>
-<ds:datastoreItem xmlns:ds="http://schemas.openxmlformats.org/officeDocument/2006/customXml" ds:itemID="{EF8B9D19-32C9-4382-9D62-D325199AC0AD}">
+<ds:datastoreItem xmlns:ds="http://schemas.openxmlformats.org/officeDocument/2006/customXml" ds:itemID="{4F1C6745-4091-4528-9D5F-3909F86BF2EC}">
   <ds:schemaRefs>
     <ds:schemaRef ds:uri="http://schemas.openxmlformats.org/officeDocument/2006/bibliography"/>
   </ds:schemaRefs>

</xml_diff>